<commit_message>
updated Users in Testdrehbuch added Usecase Statistik in Konzeptbeschreibung
</commit_message>
<xml_diff>
--- a/documents/software-concept/Konzeptbeschreibung-ErsteAbgabe.docx
+++ b/documents/software-concept/Konzeptbeschreibung-ErsteAbgabe.docx
@@ -9045,6 +9045,614 @@
         <w:rPr>
           <w:rFonts w:ascii="Calibri Light" w:hAnsi="Calibri Light" w:eastAsia="Calibri Light" w:cs="Calibri Light"/>
           <w:color w:val="1F4D78"/>
+          <w:kern w:val="0"/>
+          <w:sz w:val="24"/>
+          <w:szCs w:val="24"/>
+          <w:lang w:val="de-AT" w:eastAsia="en-US" w:bidi="ar-SA"/>
+        </w:rPr>
+      </w:pPr>
+      <w:r>
+        <w:rPr>
+          <w:rFonts w:eastAsia="Calibri Light" w:cs="Calibri Light"/>
+          <w:color w:val="1F4D78"/>
+          <w:kern w:val="0"/>
+          <w:sz w:val="24"/>
+          <w:szCs w:val="24"/>
+          <w:lang w:val="de-AT" w:eastAsia="en-US" w:bidi="ar-SA"/>
+        </w:rPr>
+        <w:t>Statistiken einsehen</w:t>
+      </w:r>
+    </w:p>
+    <w:tbl>
+      <w:tblPr>
+        <w:tblStyle w:val="Tabellenraster"/>
+        <w:tblW w:w="9060" w:type="dxa"/>
+        <w:jc w:val="left"/>
+        <w:tblInd w:w="0" w:type="dxa"/>
+        <w:tblCellMar>
+          <w:top w:w="0" w:type="dxa"/>
+          <w:left w:w="108" w:type="dxa"/>
+          <w:bottom w:w="0" w:type="dxa"/>
+          <w:right w:w="108" w:type="dxa"/>
+        </w:tblCellMar>
+        <w:tblLook w:val="04a0" w:noHBand="0" w:noVBand="1" w:firstColumn="1" w:lastRow="0" w:lastColumn="0" w:firstRow="1"/>
+      </w:tblPr>
+      <w:tblGrid>
+        <w:gridCol w:w="720"/>
+        <w:gridCol w:w="8339"/>
+      </w:tblGrid>
+      <w:tr>
+        <w:trPr/>
+        <w:tc>
+          <w:tcPr>
+            <w:tcW w:w="9059" w:type="dxa"/>
+            <w:gridSpan w:val="2"/>
+            <w:tcBorders>
+              <w:top w:val="nil"/>
+              <w:left w:val="nil"/>
+              <w:bottom w:val="nil"/>
+              <w:right w:val="nil"/>
+            </w:tcBorders>
+          </w:tcPr>
+          <w:p>
+            <w:pPr>
+              <w:pStyle w:val="Normal"/>
+              <w:spacing w:lineRule="auto" w:line="252" w:before="0" w:after="0"/>
+              <w:jc w:val="left"/>
+              <w:rPr/>
+            </w:pPr>
+            <w:r>
+              <w:rPr>
+                <w:rFonts w:eastAsia="Calibri" w:cs="Calibri"/>
+                <w:b/>
+                <w:bCs/>
+              </w:rPr>
+              <w:t>Initiator:</w:t>
+            </w:r>
+            <w:r>
+              <w:rPr>
+                <w:rFonts w:eastAsia="Calibri" w:cs="Calibri"/>
+              </w:rPr>
+              <w:t xml:space="preserve"> </w:t>
+            </w:r>
+            <w:r>
+              <w:rPr>
+                <w:rFonts w:eastAsia="Calibri" w:cs="Calibri"/>
+              </w:rPr>
+              <w:t>User</w:t>
+            </w:r>
+          </w:p>
+        </w:tc>
+      </w:tr>
+      <w:tr>
+        <w:trPr/>
+        <w:tc>
+          <w:tcPr>
+            <w:tcW w:w="9059" w:type="dxa"/>
+            <w:gridSpan w:val="2"/>
+            <w:tcBorders>
+              <w:top w:val="nil"/>
+              <w:left w:val="nil"/>
+              <w:bottom w:val="nil"/>
+              <w:right w:val="nil"/>
+            </w:tcBorders>
+          </w:tcPr>
+          <w:p>
+            <w:pPr>
+              <w:pStyle w:val="Normal"/>
+              <w:spacing w:lineRule="auto" w:line="240" w:before="0" w:after="0"/>
+              <w:rPr/>
+            </w:pPr>
+            <w:r>
+              <w:rPr>
+                <w:rFonts w:eastAsia="Calibri" w:cs="Calibri"/>
+                <w:b/>
+                <w:bCs/>
+              </w:rPr>
+              <w:t>Vorbedingung:</w:t>
+            </w:r>
+          </w:p>
+          <w:p>
+            <w:pPr>
+              <w:pStyle w:val="ListParagraph"/>
+              <w:numPr>
+                <w:ilvl w:val="0"/>
+                <w:numId w:val="6"/>
+              </w:numPr>
+              <w:spacing w:lineRule="auto" w:line="240" w:before="0" w:after="0"/>
+              <w:contextualSpacing/>
+              <w:rPr>
+                <w:rFonts w:eastAsia="" w:eastAsiaTheme="minorEastAsia"/>
+              </w:rPr>
+            </w:pPr>
+            <w:r>
+              <w:rPr/>
+              <w:t xml:space="preserve">der Benutzer ist im System angemeldet und </w:t>
+            </w:r>
+            <w:r>
+              <w:rPr>
+                <w:rFonts w:eastAsia="Calibri" w:cs="" w:cstheme="minorBidi" w:eastAsiaTheme="minorHAnsi"/>
+                <w:color w:val="auto"/>
+                <w:kern w:val="0"/>
+                <w:sz w:val="22"/>
+                <w:szCs w:val="22"/>
+                <w:lang w:val="de-AT" w:eastAsia="en-US" w:bidi="ar-SA"/>
+              </w:rPr>
+              <w:t>befindet sich in der V-Lobby</w:t>
+            </w:r>
+          </w:p>
+        </w:tc>
+      </w:tr>
+      <w:tr>
+        <w:trPr/>
+        <w:tc>
+          <w:tcPr>
+            <w:tcW w:w="9059" w:type="dxa"/>
+            <w:gridSpan w:val="2"/>
+            <w:tcBorders>
+              <w:top w:val="nil"/>
+              <w:left w:val="nil"/>
+              <w:bottom w:val="nil"/>
+              <w:right w:val="nil"/>
+            </w:tcBorders>
+          </w:tcPr>
+          <w:p>
+            <w:pPr>
+              <w:pStyle w:val="Normal"/>
+              <w:spacing w:lineRule="auto" w:line="240" w:before="0" w:after="0"/>
+              <w:jc w:val="left"/>
+              <w:rPr/>
+            </w:pPr>
+            <w:r>
+              <w:rPr>
+                <w:rFonts w:eastAsia="Calibri" w:cs="Calibri"/>
+                <w:b/>
+                <w:bCs/>
+              </w:rPr>
+              <w:t>Basisablauf:</w:t>
+            </w:r>
+          </w:p>
+          <w:p>
+            <w:pPr>
+              <w:pStyle w:val="ListParagraph"/>
+              <w:numPr>
+                <w:ilvl w:val="0"/>
+                <w:numId w:val="0"/>
+              </w:numPr>
+              <w:spacing w:lineRule="auto" w:line="240" w:before="0" w:after="0"/>
+              <w:ind w:left="1440" w:hanging="0"/>
+              <w:contextualSpacing/>
+              <w:rPr>
+                <w:rFonts w:eastAsia="" w:eastAsiaTheme="minorEastAsia"/>
+              </w:rPr>
+            </w:pPr>
+            <w:r>
+              <w:rPr/>
+            </w:r>
+          </w:p>
+        </w:tc>
+      </w:tr>
+      <w:tr>
+        <w:trPr/>
+        <w:tc>
+          <w:tcPr>
+            <w:tcW w:w="9059" w:type="dxa"/>
+            <w:gridSpan w:val="2"/>
+            <w:tcBorders>
+              <w:top w:val="nil"/>
+              <w:left w:val="nil"/>
+              <w:bottom w:val="nil"/>
+              <w:right w:val="nil"/>
+            </w:tcBorders>
+          </w:tcPr>
+          <w:p>
+            <w:pPr>
+              <w:pStyle w:val="Normal"/>
+              <w:spacing w:lineRule="auto" w:line="240" w:before="0" w:after="0"/>
+              <w:jc w:val="left"/>
+              <w:rPr/>
+            </w:pPr>
+            <w:r>
+              <w:rPr>
+                <w:rFonts w:eastAsia="Calibri" w:cs="Calibri"/>
+                <w:b/>
+                <w:bCs/>
+              </w:rPr>
+              <w:t>Nachbedingung</w:t>
+            </w:r>
+            <w:r>
+              <w:rPr>
+                <w:rFonts w:eastAsia="Calibri" w:cs="Calibri"/>
+                <w:b/>
+                <w:bCs/>
+                <w:lang w:val="en-US"/>
+              </w:rPr>
+              <w:t>:</w:t>
+            </w:r>
+          </w:p>
+          <w:p>
+            <w:pPr>
+              <w:pStyle w:val="ListParagraph"/>
+              <w:numPr>
+                <w:ilvl w:val="0"/>
+                <w:numId w:val="6"/>
+              </w:numPr>
+              <w:spacing w:lineRule="auto" w:line="240" w:before="0" w:after="0"/>
+              <w:contextualSpacing/>
+              <w:rPr>
+                <w:rFonts w:eastAsia="" w:eastAsiaTheme="minorEastAsia"/>
+              </w:rPr>
+            </w:pPr>
+            <w:r>
+              <w:rPr/>
+              <w:t xml:space="preserve">der </w:t>
+            </w:r>
+            <w:r>
+              <w:rPr>
+                <w:rFonts w:eastAsia="Calibri" w:cs="" w:cstheme="minorBidi" w:eastAsiaTheme="minorHAnsi"/>
+                <w:color w:val="auto"/>
+                <w:kern w:val="0"/>
+                <w:sz w:val="22"/>
+                <w:szCs w:val="22"/>
+                <w:lang w:val="de-AT" w:eastAsia="en-US" w:bidi="ar-SA"/>
+              </w:rPr>
+              <w:t>Spieler sieht unter dem Punkt Statistik folgende Informationen:</w:t>
+            </w:r>
+          </w:p>
+          <w:p>
+            <w:pPr>
+              <w:pStyle w:val="ListParagraph"/>
+              <w:numPr>
+                <w:ilvl w:val="0"/>
+                <w:numId w:val="0"/>
+              </w:numPr>
+              <w:spacing w:lineRule="auto" w:line="240" w:before="0" w:after="0"/>
+              <w:ind w:left="1440" w:hanging="0"/>
+              <w:contextualSpacing/>
+              <w:rPr>
+                <w:rFonts w:eastAsia="" w:eastAsiaTheme="minorEastAsia"/>
+              </w:rPr>
+            </w:pPr>
+            <w:r>
+              <w:rPr>
+                <w:rFonts w:eastAsia="Calibri" w:cs="" w:cstheme="minorBidi" w:eastAsiaTheme="minorHAnsi"/>
+                <w:color w:val="auto"/>
+                <w:kern w:val="0"/>
+                <w:sz w:val="22"/>
+                <w:szCs w:val="22"/>
+                <w:lang w:val="de-AT" w:eastAsia="en-US" w:bidi="ar-SA"/>
+              </w:rPr>
+              <w:t>- Anzahl der Spieler</w:t>
+            </w:r>
+          </w:p>
+          <w:p>
+            <w:pPr>
+              <w:pStyle w:val="ListParagraph"/>
+              <w:numPr>
+                <w:ilvl w:val="0"/>
+                <w:numId w:val="0"/>
+              </w:numPr>
+              <w:spacing w:lineRule="auto" w:line="240" w:before="0" w:after="0"/>
+              <w:ind w:left="1440" w:hanging="0"/>
+              <w:contextualSpacing/>
+              <w:rPr>
+                <w:rFonts w:eastAsia="" w:eastAsiaTheme="minorEastAsia"/>
+              </w:rPr>
+            </w:pPr>
+            <w:r>
+              <w:rPr>
+                <w:rFonts w:eastAsia="Calibri" w:cs="" w:cstheme="minorBidi" w:eastAsiaTheme="minorHAnsi"/>
+                <w:color w:val="auto"/>
+                <w:kern w:val="0"/>
+                <w:sz w:val="22"/>
+                <w:szCs w:val="22"/>
+                <w:lang w:val="de-AT" w:eastAsia="en-US" w:bidi="ar-SA"/>
+              </w:rPr>
+              <w:t>- Anzahl der Terms und Topics</w:t>
+            </w:r>
+          </w:p>
+          <w:p>
+            <w:pPr>
+              <w:pStyle w:val="ListParagraph"/>
+              <w:numPr>
+                <w:ilvl w:val="0"/>
+                <w:numId w:val="0"/>
+              </w:numPr>
+              <w:spacing w:lineRule="auto" w:line="240" w:before="0" w:after="0"/>
+              <w:ind w:left="1440" w:hanging="0"/>
+              <w:contextualSpacing/>
+              <w:rPr>
+                <w:rFonts w:eastAsia="" w:eastAsiaTheme="minorEastAsia"/>
+              </w:rPr>
+            </w:pPr>
+            <w:r>
+              <w:rPr>
+                <w:rFonts w:eastAsia="Calibri" w:cs="" w:cstheme="minorBidi" w:eastAsiaTheme="minorHAnsi"/>
+                <w:color w:val="auto"/>
+                <w:kern w:val="0"/>
+                <w:sz w:val="22"/>
+                <w:szCs w:val="22"/>
+                <w:lang w:val="de-AT" w:eastAsia="en-US" w:bidi="ar-SA"/>
+              </w:rPr>
+              <w:t>- am meisten/wenigsten benutzes Topic</w:t>
+            </w:r>
+          </w:p>
+          <w:p>
+            <w:pPr>
+              <w:pStyle w:val="ListParagraph"/>
+              <w:numPr>
+                <w:ilvl w:val="0"/>
+                <w:numId w:val="0"/>
+              </w:numPr>
+              <w:spacing w:lineRule="auto" w:line="240" w:before="0" w:after="0"/>
+              <w:ind w:left="1440" w:hanging="0"/>
+              <w:contextualSpacing/>
+              <w:rPr>
+                <w:rFonts w:eastAsia="" w:eastAsiaTheme="minorEastAsia"/>
+              </w:rPr>
+            </w:pPr>
+            <w:r>
+              <w:rPr>
+                <w:rFonts w:eastAsia="Calibri" w:cs="" w:cstheme="minorBidi" w:eastAsiaTheme="minorHAnsi"/>
+                <w:color w:val="auto"/>
+                <w:kern w:val="0"/>
+                <w:sz w:val="22"/>
+                <w:szCs w:val="22"/>
+                <w:lang w:val="de-AT" w:eastAsia="en-US" w:bidi="ar-SA"/>
+              </w:rPr>
+              <w:t>- die verschiedenen Topics</w:t>
+            </w:r>
+          </w:p>
+          <w:p>
+            <w:pPr>
+              <w:pStyle w:val="ListParagraph"/>
+              <w:numPr>
+                <w:ilvl w:val="0"/>
+                <w:numId w:val="6"/>
+              </w:numPr>
+              <w:spacing w:lineRule="auto" w:line="240" w:before="0" w:after="0"/>
+              <w:contextualSpacing/>
+              <w:rPr>
+                <w:rFonts w:eastAsia="" w:eastAsiaTheme="minorEastAsia"/>
+              </w:rPr>
+            </w:pPr>
+            <w:r>
+              <w:rPr>
+                <w:rFonts w:eastAsia="Calibri" w:cs="" w:cstheme="minorBidi" w:eastAsiaTheme="minorHAnsi"/>
+                <w:color w:val="auto"/>
+                <w:kern w:val="0"/>
+                <w:sz w:val="22"/>
+                <w:szCs w:val="22"/>
+                <w:lang w:val="de-AT" w:eastAsia="en-US" w:bidi="ar-SA"/>
+              </w:rPr>
+              <w:t>der Spieler sieht unter dem Punkt Highscores folgende Informationen zum Ranking der Spieler:</w:t>
+            </w:r>
+          </w:p>
+          <w:p>
+            <w:pPr>
+              <w:pStyle w:val="ListParagraph"/>
+              <w:numPr>
+                <w:ilvl w:val="0"/>
+                <w:numId w:val="0"/>
+              </w:numPr>
+              <w:spacing w:lineRule="auto" w:line="240" w:before="0" w:after="0"/>
+              <w:ind w:left="1440" w:hanging="0"/>
+              <w:contextualSpacing/>
+              <w:rPr>
+                <w:rFonts w:eastAsia="" w:eastAsiaTheme="minorEastAsia"/>
+              </w:rPr>
+            </w:pPr>
+            <w:r>
+              <w:rPr>
+                <w:rFonts w:eastAsia="Calibri" w:cs="" w:cstheme="minorBidi" w:eastAsiaTheme="minorHAnsi"/>
+                <w:color w:val="auto"/>
+                <w:kern w:val="0"/>
+                <w:sz w:val="22"/>
+                <w:szCs w:val="22"/>
+                <w:lang w:val="de-AT" w:eastAsia="en-US" w:bidi="ar-SA"/>
+              </w:rPr>
+              <w:t>- Rang der Spieler</w:t>
+            </w:r>
+          </w:p>
+          <w:p>
+            <w:pPr>
+              <w:pStyle w:val="ListParagraph"/>
+              <w:numPr>
+                <w:ilvl w:val="0"/>
+                <w:numId w:val="0"/>
+              </w:numPr>
+              <w:spacing w:lineRule="auto" w:line="240" w:before="0" w:after="0"/>
+              <w:ind w:left="1440" w:hanging="0"/>
+              <w:contextualSpacing/>
+              <w:rPr>
+                <w:rFonts w:eastAsia="" w:eastAsiaTheme="minorEastAsia"/>
+              </w:rPr>
+            </w:pPr>
+            <w:r>
+              <w:rPr>
+                <w:rFonts w:eastAsia="Calibri" w:cs="" w:cstheme="minorBidi" w:eastAsiaTheme="minorHAnsi"/>
+                <w:color w:val="auto"/>
+                <w:kern w:val="0"/>
+                <w:sz w:val="22"/>
+                <w:szCs w:val="22"/>
+                <w:lang w:val="de-AT" w:eastAsia="en-US" w:bidi="ar-SA"/>
+              </w:rPr>
+              <w:t>- Anzahl der gewonnenen Spielehost</w:t>
+            </w:r>
+          </w:p>
+          <w:p>
+            <w:pPr>
+              <w:pStyle w:val="ListParagraph"/>
+              <w:numPr>
+                <w:ilvl w:val="0"/>
+                <w:numId w:val="0"/>
+              </w:numPr>
+              <w:spacing w:lineRule="auto" w:line="240" w:before="0" w:after="0"/>
+              <w:ind w:left="1440" w:hanging="0"/>
+              <w:contextualSpacing/>
+              <w:rPr>
+                <w:rFonts w:eastAsia="" w:eastAsiaTheme="minorEastAsia"/>
+              </w:rPr>
+            </w:pPr>
+            <w:r>
+              <w:rPr>
+                <w:rFonts w:eastAsia="Calibri" w:cs="" w:cstheme="minorBidi" w:eastAsiaTheme="minorHAnsi"/>
+                <w:color w:val="auto"/>
+                <w:kern w:val="0"/>
+                <w:sz w:val="22"/>
+                <w:szCs w:val="22"/>
+                <w:lang w:val="de-AT" w:eastAsia="en-US" w:bidi="ar-SA"/>
+              </w:rPr>
+              <w:t>- Anzahl der richtig erratenen Terms</w:t>
+            </w:r>
+          </w:p>
+          <w:p>
+            <w:pPr>
+              <w:pStyle w:val="ListParagraph"/>
+              <w:numPr>
+                <w:ilvl w:val="0"/>
+                <w:numId w:val="0"/>
+              </w:numPr>
+              <w:spacing w:lineRule="auto" w:line="240" w:before="0" w:after="0"/>
+              <w:ind w:left="1440" w:hanging="0"/>
+              <w:contextualSpacing/>
+              <w:rPr>
+                <w:rFonts w:eastAsia="" w:eastAsiaTheme="minorEastAsia"/>
+              </w:rPr>
+            </w:pPr>
+            <w:r>
+              <w:rPr>
+                <w:rFonts w:eastAsia="Calibri" w:cs="" w:cstheme="minorBidi" w:eastAsiaTheme="minorHAnsi"/>
+                <w:color w:val="auto"/>
+                <w:kern w:val="0"/>
+                <w:sz w:val="22"/>
+                <w:szCs w:val="22"/>
+                <w:lang w:val="de-AT" w:eastAsia="en-US" w:bidi="ar-SA"/>
+              </w:rPr>
+              <w:t>- Anzahl der nicht erratenen Terms</w:t>
+            </w:r>
+          </w:p>
+          <w:p>
+            <w:pPr>
+              <w:pStyle w:val="ListParagraph"/>
+              <w:numPr>
+                <w:ilvl w:val="0"/>
+                <w:numId w:val="0"/>
+              </w:numPr>
+              <w:spacing w:lineRule="auto" w:line="240" w:before="0" w:after="0"/>
+              <w:ind w:left="1440" w:hanging="0"/>
+              <w:contextualSpacing/>
+              <w:rPr>
+                <w:rFonts w:eastAsia="" w:eastAsiaTheme="minorEastAsia"/>
+              </w:rPr>
+            </w:pPr>
+            <w:r>
+              <w:rPr>
+                <w:rFonts w:eastAsia="Calibri" w:cs="" w:cstheme="minorBidi" w:eastAsiaTheme="minorHAnsi"/>
+                <w:color w:val="auto"/>
+                <w:kern w:val="0"/>
+                <w:sz w:val="22"/>
+                <w:szCs w:val="22"/>
+                <w:lang w:val="de-AT" w:eastAsia="en-US" w:bidi="ar-SA"/>
+              </w:rPr>
+              <w:t>- Prozentzahl der richtig erratenen Terms</w:t>
+            </w:r>
+          </w:p>
+        </w:tc>
+      </w:tr>
+      <w:tr>
+        <w:trPr/>
+        <w:tc>
+          <w:tcPr>
+            <w:tcW w:w="9059" w:type="dxa"/>
+            <w:gridSpan w:val="2"/>
+            <w:tcBorders>
+              <w:top w:val="nil"/>
+              <w:left w:val="nil"/>
+              <w:bottom w:val="nil"/>
+              <w:right w:val="nil"/>
+            </w:tcBorders>
+          </w:tcPr>
+          <w:p>
+            <w:pPr>
+              <w:pStyle w:val="Normal"/>
+              <w:spacing w:lineRule="auto" w:line="252" w:before="0" w:after="0"/>
+              <w:jc w:val="left"/>
+              <w:rPr/>
+            </w:pPr>
+            <w:r>
+              <w:rPr>
+                <w:rFonts w:eastAsia="Calibri" w:cs="Calibri"/>
+                <w:b/>
+                <w:bCs/>
+              </w:rPr>
+              <w:t>Involvierte Klassen:</w:t>
+            </w:r>
+          </w:p>
+        </w:tc>
+      </w:tr>
+      <w:tr>
+        <w:trPr/>
+        <w:tc>
+          <w:tcPr>
+            <w:tcW w:w="720" w:type="dxa"/>
+            <w:tcBorders>
+              <w:top w:val="nil"/>
+              <w:left w:val="nil"/>
+              <w:bottom w:val="nil"/>
+              <w:right w:val="nil"/>
+            </w:tcBorders>
+          </w:tcPr>
+          <w:p>
+            <w:pPr>
+              <w:pStyle w:val="Normal"/>
+              <w:spacing w:lineRule="auto" w:line="240" w:before="0" w:after="0"/>
+              <w:rPr/>
+            </w:pPr>
+            <w:r>
+              <w:rPr>
+                <w:rFonts w:eastAsia="Calibri" w:cs="Calibri"/>
+              </w:rPr>
+              <w:t xml:space="preserve"> </w:t>
+            </w:r>
+          </w:p>
+        </w:tc>
+        <w:tc>
+          <w:tcPr>
+            <w:tcW w:w="8339" w:type="dxa"/>
+            <w:tcBorders>
+              <w:top w:val="nil"/>
+              <w:left w:val="nil"/>
+              <w:bottom w:val="nil"/>
+              <w:right w:val="nil"/>
+            </w:tcBorders>
+          </w:tcPr>
+          <w:p>
+            <w:pPr>
+              <w:pStyle w:val="Normal"/>
+              <w:spacing w:lineRule="auto" w:line="240" w:before="0" w:after="0"/>
+              <w:rPr>
+                <w:rFonts w:ascii="Calibri" w:hAnsi="Calibri" w:eastAsia="Calibri" w:cs="Calibri"/>
+                <w:lang w:val="en-US"/>
+              </w:rPr>
+            </w:pPr>
+            <w:r>
+              <w:rPr>
+                <w:rFonts w:eastAsia="Calibri" w:cs="Calibri"/>
+                <w:lang w:val="en-US"/>
+              </w:rPr>
+              <w:t>User (c,m,r), UserRole (c), UserProfile (c)</w:t>
+            </w:r>
+          </w:p>
+        </w:tc>
+      </w:tr>
+    </w:tbl>
+    <w:p>
+      <w:pPr>
+        <w:pStyle w:val="Berschrift3"/>
+        <w:rPr>
+          <w:rFonts w:ascii="Calibri Light" w:hAnsi="Calibri Light" w:eastAsia="Calibri Light" w:cs="Calibri Light"/>
+          <w:color w:val="1F4D78"/>
           <w:lang w:val="en-US"/>
         </w:rPr>
       </w:pPr>
@@ -12051,22 +12659,36 @@
         <w:tblLook w:val="05e0" w:noHBand="0" w:noVBand="1" w:firstColumn="1" w:lastRow="1" w:lastColumn="1" w:firstRow="1"/>
       </w:tblPr>
       <w:tblGrid>
-        <w:gridCol w:w="641"/>
-        <w:gridCol w:w="718"/>
-        <w:gridCol w:w="600"/>
-        <w:gridCol w:w="599"/>
-        <w:gridCol w:w="600"/>
-        <w:gridCol w:w="599"/>
-        <w:gridCol w:w="599"/>
-        <w:gridCol w:w="600"/>
-        <w:gridCol w:w="600"/>
-        <w:gridCol w:w="599"/>
-        <w:gridCol w:w="600"/>
-        <w:gridCol w:w="599"/>
-        <w:gridCol w:w="599"/>
-        <w:gridCol w:w="824"/>
-        <w:gridCol w:w="684"/>
-        <w:gridCol w:w="2"/>
+        <w:gridCol w:w="591"/>
+        <w:gridCol w:w="49"/>
+        <w:gridCol w:w="542"/>
+        <w:gridCol w:w="176"/>
+        <w:gridCol w:w="416"/>
+        <w:gridCol w:w="184"/>
+        <w:gridCol w:w="407"/>
+        <w:gridCol w:w="192"/>
+        <w:gridCol w:w="399"/>
+        <w:gridCol w:w="201"/>
+        <w:gridCol w:w="391"/>
+        <w:gridCol w:w="208"/>
+        <w:gridCol w:w="383"/>
+        <w:gridCol w:w="216"/>
+        <w:gridCol w:w="375"/>
+        <w:gridCol w:w="225"/>
+        <w:gridCol w:w="367"/>
+        <w:gridCol w:w="233"/>
+        <w:gridCol w:w="358"/>
+        <w:gridCol w:w="241"/>
+        <w:gridCol w:w="351"/>
+        <w:gridCol w:w="248"/>
+        <w:gridCol w:w="343"/>
+        <w:gridCol w:w="256"/>
+        <w:gridCol w:w="335"/>
+        <w:gridCol w:w="265"/>
+        <w:gridCol w:w="327"/>
+        <w:gridCol w:w="496"/>
+        <w:gridCol w:w="686"/>
+        <w:gridCol w:w="1"/>
         <w:gridCol w:w="1"/>
       </w:tblGrid>
       <w:tr>
@@ -12076,7 +12698,8 @@
         </w:trPr>
         <w:tc>
           <w:tcPr>
-            <w:tcW w:w="641" w:type="dxa"/>
+            <w:tcW w:w="640" w:type="dxa"/>
+            <w:gridSpan w:val="2"/>
             <w:cnfStyle w:val="001000000100" w:firstRow="0" w:lastRow="0" w:firstColumn="1" w:lastColumn="0" w:oddVBand="0" w:evenVBand="0" w:oddHBand="0" w:evenHBand="0" w:firstRowFirstColumn="1" w:firstRowLastColumn="0" w:lastRowFirstColumn="0" w:lastRowLastColumn="0"/>
             <w:tcBorders>
               <w:bottom w:val="single" w:sz="4" w:space="0" w:color="000000"/>
@@ -12114,6 +12737,7 @@
         <w:tc>
           <w:tcPr>
             <w:tcW w:w="718" w:type="dxa"/>
+            <w:gridSpan w:val="2"/>
             <w:tcBorders>
               <w:left w:val="single" w:sz="4" w:space="0" w:color="A5A5A5"/>
               <w:bottom w:val="single" w:sz="4" w:space="0" w:color="000000"/>
@@ -12152,6 +12776,7 @@
         <w:tc>
           <w:tcPr>
             <w:tcW w:w="600" w:type="dxa"/>
+            <w:gridSpan w:val="2"/>
             <w:tcBorders>
               <w:left w:val="single" w:sz="4" w:space="0" w:color="A5A5A5"/>
               <w:bottom w:val="single" w:sz="4" w:space="0" w:color="000000"/>
@@ -12190,6 +12815,7 @@
         <w:tc>
           <w:tcPr>
             <w:tcW w:w="599" w:type="dxa"/>
+            <w:gridSpan w:val="2"/>
             <w:tcBorders>
               <w:left w:val="single" w:sz="4" w:space="0" w:color="A5A5A5"/>
               <w:bottom w:val="single" w:sz="4" w:space="0" w:color="000000"/>
@@ -12228,6 +12854,7 @@
         <w:tc>
           <w:tcPr>
             <w:tcW w:w="600" w:type="dxa"/>
+            <w:gridSpan w:val="2"/>
             <w:tcBorders>
               <w:left w:val="single" w:sz="4" w:space="0" w:color="A5A5A5"/>
               <w:bottom w:val="single" w:sz="4" w:space="0" w:color="000000"/>
@@ -12266,6 +12893,7 @@
         <w:tc>
           <w:tcPr>
             <w:tcW w:w="599" w:type="dxa"/>
+            <w:gridSpan w:val="2"/>
             <w:tcBorders>
               <w:left w:val="single" w:sz="4" w:space="0" w:color="A5A5A5"/>
               <w:bottom w:val="single" w:sz="4" w:space="0" w:color="000000"/>
@@ -12304,6 +12932,7 @@
         <w:tc>
           <w:tcPr>
             <w:tcW w:w="599" w:type="dxa"/>
+            <w:gridSpan w:val="2"/>
             <w:tcBorders>
               <w:left w:val="single" w:sz="4" w:space="0" w:color="A5A5A5"/>
               <w:bottom w:val="single" w:sz="4" w:space="0" w:color="000000"/>
@@ -12342,6 +12971,7 @@
         <w:tc>
           <w:tcPr>
             <w:tcW w:w="600" w:type="dxa"/>
+            <w:gridSpan w:val="2"/>
             <w:tcBorders>
               <w:left w:val="single" w:sz="4" w:space="0" w:color="A5A5A5"/>
               <w:bottom w:val="single" w:sz="4" w:space="0" w:color="000000"/>
@@ -12380,6 +13010,7 @@
         <w:tc>
           <w:tcPr>
             <w:tcW w:w="600" w:type="dxa"/>
+            <w:gridSpan w:val="2"/>
             <w:tcBorders>
               <w:left w:val="single" w:sz="4" w:space="0" w:color="A5A5A5"/>
               <w:bottom w:val="single" w:sz="4" w:space="0" w:color="000000"/>
@@ -12418,6 +13049,7 @@
         <w:tc>
           <w:tcPr>
             <w:tcW w:w="599" w:type="dxa"/>
+            <w:gridSpan w:val="2"/>
             <w:tcBorders>
               <w:left w:val="single" w:sz="4" w:space="0" w:color="A5A5A5"/>
               <w:bottom w:val="single" w:sz="4" w:space="0" w:color="000000"/>
@@ -12455,7 +13087,8 @@
         </w:tc>
         <w:tc>
           <w:tcPr>
-            <w:tcW w:w="600" w:type="dxa"/>
+            <w:tcW w:w="599" w:type="dxa"/>
+            <w:gridSpan w:val="2"/>
             <w:tcBorders>
               <w:left w:val="single" w:sz="4" w:space="0" w:color="A5A5A5"/>
               <w:bottom w:val="single" w:sz="4" w:space="0" w:color="000000"/>
@@ -12494,6 +13127,7 @@
         <w:tc>
           <w:tcPr>
             <w:tcW w:w="599" w:type="dxa"/>
+            <w:gridSpan w:val="2"/>
             <w:tcBorders>
               <w:left w:val="single" w:sz="4" w:space="0" w:color="A5A5A5"/>
               <w:bottom w:val="single" w:sz="4" w:space="0" w:color="000000"/>
@@ -12531,7 +13165,8 @@
         </w:tc>
         <w:tc>
           <w:tcPr>
-            <w:tcW w:w="599" w:type="dxa"/>
+            <w:tcW w:w="600" w:type="dxa"/>
+            <w:gridSpan w:val="2"/>
             <w:tcBorders>
               <w:left w:val="single" w:sz="4" w:space="0" w:color="A5A5A5"/>
               <w:bottom w:val="single" w:sz="4" w:space="0" w:color="000000"/>
@@ -12569,7 +13204,8 @@
         </w:tc>
         <w:tc>
           <w:tcPr>
-            <w:tcW w:w="824" w:type="dxa"/>
+            <w:tcW w:w="823" w:type="dxa"/>
+            <w:gridSpan w:val="2"/>
             <w:tcBorders>
               <w:left w:val="single" w:sz="4" w:space="0" w:color="A5A5A5"/>
               <w:bottom w:val="single" w:sz="4" w:space="0" w:color="000000"/>
@@ -12607,7 +13243,7 @@
         </w:tc>
         <w:tc>
           <w:tcPr>
-            <w:tcW w:w="686" w:type="dxa"/>
+            <w:tcW w:w="687" w:type="dxa"/>
             <w:cnfStyle w:val="000100001000" w:firstRow="0" w:lastRow="0" w:firstColumn="0" w:lastColumn="1" w:oddVBand="0" w:evenVBand="0" w:oddHBand="0" w:evenHBand="0" w:firstRowFirstColumn="0" w:firstRowLastColumn="1" w:lastRowFirstColumn="0" w:lastRowLastColumn="0"/>
             <w:tcBorders>
               <w:left w:val="single" w:sz="4" w:space="0" w:color="A5A5A5"/>
@@ -12683,7 +13319,7 @@
         </w:trPr>
         <w:tc>
           <w:tcPr>
-            <w:tcW w:w="641" w:type="dxa"/>
+            <w:tcW w:w="591" w:type="dxa"/>
             <w:cnfStyle w:val="001000000000" w:firstRow="0" w:lastRow="0" w:firstColumn="1" w:lastColumn="0" w:oddVBand="0" w:evenVBand="0" w:oddHBand="0" w:evenHBand="0" w:firstRowFirstColumn="0" w:firstRowLastColumn="0" w:lastRowFirstColumn="0" w:lastRowLastColumn="0"/>
             <w:tcBorders>
               <w:right w:val="single" w:sz="4" w:space="0" w:color="A5A5A5"/>
@@ -12719,7 +13355,8 @@
         </w:tc>
         <w:tc>
           <w:tcPr>
-            <w:tcW w:w="718" w:type="dxa"/>
+            <w:tcW w:w="591" w:type="dxa"/>
+            <w:gridSpan w:val="2"/>
             <w:tcBorders>
               <w:left w:val="single" w:sz="4" w:space="0" w:color="A5A5A5"/>
               <w:right w:val="single" w:sz="4" w:space="0" w:color="A5A5A5"/>
@@ -12754,7 +13391,8 @@
         </w:tc>
         <w:tc>
           <w:tcPr>
-            <w:tcW w:w="600" w:type="dxa"/>
+            <w:tcW w:w="592" w:type="dxa"/>
+            <w:gridSpan w:val="2"/>
             <w:tcBorders>
               <w:left w:val="single" w:sz="4" w:space="0" w:color="A5A5A5"/>
               <w:right w:val="single" w:sz="4" w:space="0" w:color="A5A5A5"/>
@@ -12789,7 +13427,8 @@
         </w:tc>
         <w:tc>
           <w:tcPr>
-            <w:tcW w:w="599" w:type="dxa"/>
+            <w:tcW w:w="591" w:type="dxa"/>
+            <w:gridSpan w:val="2"/>
             <w:tcBorders>
               <w:left w:val="single" w:sz="4" w:space="0" w:color="A5A5A5"/>
               <w:right w:val="single" w:sz="4" w:space="0" w:color="A5A5A5"/>
@@ -12824,7 +13463,8 @@
         </w:tc>
         <w:tc>
           <w:tcPr>
-            <w:tcW w:w="600" w:type="dxa"/>
+            <w:tcW w:w="591" w:type="dxa"/>
+            <w:gridSpan w:val="2"/>
             <w:tcBorders>
               <w:left w:val="single" w:sz="4" w:space="0" w:color="A5A5A5"/>
               <w:right w:val="single" w:sz="4" w:space="0" w:color="A5A5A5"/>
@@ -12859,7 +13499,8 @@
         </w:tc>
         <w:tc>
           <w:tcPr>
-            <w:tcW w:w="599" w:type="dxa"/>
+            <w:tcW w:w="592" w:type="dxa"/>
+            <w:gridSpan w:val="2"/>
             <w:tcBorders>
               <w:left w:val="single" w:sz="4" w:space="0" w:color="A5A5A5"/>
               <w:right w:val="single" w:sz="4" w:space="0" w:color="A5A5A5"/>
@@ -12894,7 +13535,8 @@
         </w:tc>
         <w:tc>
           <w:tcPr>
-            <w:tcW w:w="599" w:type="dxa"/>
+            <w:tcW w:w="591" w:type="dxa"/>
+            <w:gridSpan w:val="2"/>
             <w:tcBorders>
               <w:left w:val="single" w:sz="4" w:space="0" w:color="A5A5A5"/>
               <w:right w:val="single" w:sz="4" w:space="0" w:color="A5A5A5"/>
@@ -12929,7 +13571,8 @@
         </w:tc>
         <w:tc>
           <w:tcPr>
-            <w:tcW w:w="600" w:type="dxa"/>
+            <w:tcW w:w="591" w:type="dxa"/>
+            <w:gridSpan w:val="2"/>
             <w:tcBorders>
               <w:left w:val="single" w:sz="4" w:space="0" w:color="A5A5A5"/>
               <w:right w:val="single" w:sz="4" w:space="0" w:color="A5A5A5"/>
@@ -12963,7 +13606,8 @@
         </w:tc>
         <w:tc>
           <w:tcPr>
-            <w:tcW w:w="600" w:type="dxa"/>
+            <w:tcW w:w="592" w:type="dxa"/>
+            <w:gridSpan w:val="2"/>
             <w:tcBorders>
               <w:left w:val="single" w:sz="4" w:space="0" w:color="A5A5A5"/>
               <w:right w:val="single" w:sz="4" w:space="0" w:color="A5A5A5"/>
@@ -12996,7 +13640,8 @@
         </w:tc>
         <w:tc>
           <w:tcPr>
-            <w:tcW w:w="599" w:type="dxa"/>
+            <w:tcW w:w="591" w:type="dxa"/>
+            <w:gridSpan w:val="2"/>
             <w:tcBorders>
               <w:left w:val="single" w:sz="4" w:space="0" w:color="A5A5A5"/>
               <w:right w:val="single" w:sz="4" w:space="0" w:color="A5A5A5"/>
@@ -13029,7 +13674,8 @@
         </w:tc>
         <w:tc>
           <w:tcPr>
-            <w:tcW w:w="600" w:type="dxa"/>
+            <w:tcW w:w="592" w:type="dxa"/>
+            <w:gridSpan w:val="2"/>
             <w:tcBorders>
               <w:left w:val="single" w:sz="4" w:space="0" w:color="A5A5A5"/>
               <w:right w:val="single" w:sz="4" w:space="0" w:color="A5A5A5"/>
@@ -13062,7 +13708,8 @@
         </w:tc>
         <w:tc>
           <w:tcPr>
-            <w:tcW w:w="599" w:type="dxa"/>
+            <w:tcW w:w="591" w:type="dxa"/>
+            <w:gridSpan w:val="2"/>
             <w:tcBorders>
               <w:left w:val="single" w:sz="4" w:space="0" w:color="A5A5A5"/>
               <w:right w:val="single" w:sz="4" w:space="0" w:color="A5A5A5"/>
@@ -13095,7 +13742,8 @@
         </w:tc>
         <w:tc>
           <w:tcPr>
-            <w:tcW w:w="599" w:type="dxa"/>
+            <w:tcW w:w="591" w:type="dxa"/>
+            <w:gridSpan w:val="2"/>
             <w:tcBorders>
               <w:left w:val="single" w:sz="4" w:space="0" w:color="A5A5A5"/>
               <w:right w:val="single" w:sz="4" w:space="0" w:color="A5A5A5"/>
@@ -13128,7 +13776,8 @@
         </w:tc>
         <w:tc>
           <w:tcPr>
-            <w:tcW w:w="824" w:type="dxa"/>
+            <w:tcW w:w="592" w:type="dxa"/>
+            <w:gridSpan w:val="2"/>
             <w:tcBorders>
               <w:left w:val="single" w:sz="4" w:space="0" w:color="A5A5A5"/>
               <w:right w:val="single" w:sz="4" w:space="0" w:color="A5A5A5"/>
@@ -13163,8 +13812,8 @@
         </w:tc>
         <w:tc>
           <w:tcPr>
-            <w:tcW w:w="684" w:type="dxa"/>
-            <w:gridSpan w:val="2"/>
+            <w:tcW w:w="1182" w:type="dxa"/>
+            <w:gridSpan w:val="3"/>
             <w:cnfStyle w:val="000100000000" w:firstRow="0" w:lastRow="0" w:firstColumn="0" w:lastColumn="1" w:oddVBand="0" w:evenVBand="0" w:oddHBand="0" w:evenHBand="0" w:firstRowFirstColumn="0" w:firstRowLastColumn="0" w:lastRowFirstColumn="0" w:lastRowLastColumn="0"/>
             <w:tcBorders>
               <w:left w:val="single" w:sz="4" w:space="0" w:color="A5A5A5"/>
@@ -13205,7 +13854,7 @@
         </w:trPr>
         <w:tc>
           <w:tcPr>
-            <w:tcW w:w="641" w:type="dxa"/>
+            <w:tcW w:w="591" w:type="dxa"/>
             <w:cnfStyle w:val="001000000000" w:firstRow="0" w:lastRow="0" w:firstColumn="1" w:lastColumn="0" w:oddVBand="0" w:evenVBand="0" w:oddHBand="0" w:evenHBand="0" w:firstRowFirstColumn="0" w:firstRowLastColumn="0" w:lastRowFirstColumn="0" w:lastRowLastColumn="0"/>
             <w:tcBorders>
               <w:right w:val="single" w:sz="4" w:space="0" w:color="A5A5A5"/>
@@ -13241,7 +13890,8 @@
         </w:tc>
         <w:tc>
           <w:tcPr>
-            <w:tcW w:w="718" w:type="dxa"/>
+            <w:tcW w:w="591" w:type="dxa"/>
+            <w:gridSpan w:val="2"/>
             <w:tcBorders>
               <w:left w:val="single" w:sz="4" w:space="0" w:color="A5A5A5"/>
               <w:right w:val="single" w:sz="4" w:space="0" w:color="A5A5A5"/>
@@ -13275,7 +13925,8 @@
         </w:tc>
         <w:tc>
           <w:tcPr>
-            <w:tcW w:w="600" w:type="dxa"/>
+            <w:tcW w:w="592" w:type="dxa"/>
+            <w:gridSpan w:val="2"/>
             <w:tcBorders>
               <w:left w:val="single" w:sz="4" w:space="0" w:color="A5A5A5"/>
               <w:right w:val="single" w:sz="4" w:space="0" w:color="A5A5A5"/>
@@ -13309,7 +13960,8 @@
         </w:tc>
         <w:tc>
           <w:tcPr>
-            <w:tcW w:w="599" w:type="dxa"/>
+            <w:tcW w:w="591" w:type="dxa"/>
+            <w:gridSpan w:val="2"/>
             <w:tcBorders>
               <w:left w:val="single" w:sz="4" w:space="0" w:color="A5A5A5"/>
               <w:right w:val="single" w:sz="4" w:space="0" w:color="A5A5A5"/>
@@ -13343,7 +13995,8 @@
         </w:tc>
         <w:tc>
           <w:tcPr>
-            <w:tcW w:w="600" w:type="dxa"/>
+            <w:tcW w:w="591" w:type="dxa"/>
+            <w:gridSpan w:val="2"/>
             <w:tcBorders>
               <w:left w:val="single" w:sz="4" w:space="0" w:color="A5A5A5"/>
               <w:right w:val="single" w:sz="4" w:space="0" w:color="A5A5A5"/>
@@ -13376,7 +14029,8 @@
         </w:tc>
         <w:tc>
           <w:tcPr>
-            <w:tcW w:w="599" w:type="dxa"/>
+            <w:tcW w:w="592" w:type="dxa"/>
+            <w:gridSpan w:val="2"/>
             <w:tcBorders>
               <w:left w:val="single" w:sz="4" w:space="0" w:color="A5A5A5"/>
               <w:right w:val="single" w:sz="4" w:space="0" w:color="A5A5A5"/>
@@ -13408,7 +14062,8 @@
         </w:tc>
         <w:tc>
           <w:tcPr>
-            <w:tcW w:w="599" w:type="dxa"/>
+            <w:tcW w:w="591" w:type="dxa"/>
+            <w:gridSpan w:val="2"/>
             <w:tcBorders>
               <w:left w:val="single" w:sz="4" w:space="0" w:color="A5A5A5"/>
               <w:right w:val="single" w:sz="4" w:space="0" w:color="A5A5A5"/>
@@ -13442,7 +14097,8 @@
         </w:tc>
         <w:tc>
           <w:tcPr>
-            <w:tcW w:w="600" w:type="dxa"/>
+            <w:tcW w:w="591" w:type="dxa"/>
+            <w:gridSpan w:val="2"/>
             <w:tcBorders>
               <w:left w:val="single" w:sz="4" w:space="0" w:color="A5A5A5"/>
               <w:right w:val="single" w:sz="4" w:space="0" w:color="A5A5A5"/>
@@ -13476,7 +14132,8 @@
         </w:tc>
         <w:tc>
           <w:tcPr>
-            <w:tcW w:w="600" w:type="dxa"/>
+            <w:tcW w:w="592" w:type="dxa"/>
+            <w:gridSpan w:val="2"/>
             <w:tcBorders>
               <w:left w:val="single" w:sz="4" w:space="0" w:color="A5A5A5"/>
               <w:right w:val="single" w:sz="4" w:space="0" w:color="A5A5A5"/>
@@ -13510,7 +14167,8 @@
         </w:tc>
         <w:tc>
           <w:tcPr>
-            <w:tcW w:w="599" w:type="dxa"/>
+            <w:tcW w:w="591" w:type="dxa"/>
+            <w:gridSpan w:val="2"/>
             <w:tcBorders>
               <w:left w:val="single" w:sz="4" w:space="0" w:color="A5A5A5"/>
               <w:right w:val="single" w:sz="4" w:space="0" w:color="A5A5A5"/>
@@ -13543,7 +14201,8 @@
         </w:tc>
         <w:tc>
           <w:tcPr>
-            <w:tcW w:w="600" w:type="dxa"/>
+            <w:tcW w:w="592" w:type="dxa"/>
+            <w:gridSpan w:val="2"/>
             <w:tcBorders>
               <w:left w:val="single" w:sz="4" w:space="0" w:color="A5A5A5"/>
               <w:right w:val="single" w:sz="4" w:space="0" w:color="A5A5A5"/>
@@ -13575,7 +14234,8 @@
         </w:tc>
         <w:tc>
           <w:tcPr>
-            <w:tcW w:w="599" w:type="dxa"/>
+            <w:tcW w:w="591" w:type="dxa"/>
+            <w:gridSpan w:val="2"/>
             <w:tcBorders>
               <w:left w:val="single" w:sz="4" w:space="0" w:color="A5A5A5"/>
               <w:right w:val="single" w:sz="4" w:space="0" w:color="A5A5A5"/>
@@ -13607,7 +14267,8 @@
         </w:tc>
         <w:tc>
           <w:tcPr>
-            <w:tcW w:w="599" w:type="dxa"/>
+            <w:tcW w:w="591" w:type="dxa"/>
+            <w:gridSpan w:val="2"/>
             <w:tcBorders>
               <w:left w:val="single" w:sz="4" w:space="0" w:color="A5A5A5"/>
               <w:right w:val="single" w:sz="4" w:space="0" w:color="A5A5A5"/>
@@ -13639,7 +14300,8 @@
         </w:tc>
         <w:tc>
           <w:tcPr>
-            <w:tcW w:w="824" w:type="dxa"/>
+            <w:tcW w:w="592" w:type="dxa"/>
+            <w:gridSpan w:val="2"/>
             <w:tcBorders>
               <w:left w:val="single" w:sz="4" w:space="0" w:color="A5A5A5"/>
               <w:right w:val="single" w:sz="4" w:space="0" w:color="A5A5A5"/>
@@ -13673,8 +14335,8 @@
         </w:tc>
         <w:tc>
           <w:tcPr>
-            <w:tcW w:w="684" w:type="dxa"/>
-            <w:gridSpan w:val="2"/>
+            <w:tcW w:w="1182" w:type="dxa"/>
+            <w:gridSpan w:val="3"/>
             <w:cnfStyle w:val="000100000000" w:firstRow="0" w:lastRow="0" w:firstColumn="0" w:lastColumn="1" w:oddVBand="0" w:evenVBand="0" w:oddHBand="0" w:evenHBand="0" w:firstRowFirstColumn="0" w:firstRowLastColumn="0" w:lastRowFirstColumn="0" w:lastRowLastColumn="0"/>
             <w:tcBorders>
               <w:left w:val="single" w:sz="4" w:space="0" w:color="A5A5A5"/>
@@ -13716,7 +14378,7 @@
         </w:trPr>
         <w:tc>
           <w:tcPr>
-            <w:tcW w:w="641" w:type="dxa"/>
+            <w:tcW w:w="591" w:type="dxa"/>
             <w:cnfStyle w:val="001000000000" w:firstRow="0" w:lastRow="0" w:firstColumn="1" w:lastColumn="0" w:oddVBand="0" w:evenVBand="0" w:oddHBand="0" w:evenHBand="0" w:firstRowFirstColumn="0" w:firstRowLastColumn="0" w:lastRowFirstColumn="0" w:lastRowLastColumn="0"/>
             <w:tcBorders>
               <w:right w:val="single" w:sz="4" w:space="0" w:color="A5A5A5"/>
@@ -13752,7 +14414,8 @@
         </w:tc>
         <w:tc>
           <w:tcPr>
-            <w:tcW w:w="718" w:type="dxa"/>
+            <w:tcW w:w="591" w:type="dxa"/>
+            <w:gridSpan w:val="2"/>
             <w:tcBorders>
               <w:left w:val="single" w:sz="4" w:space="0" w:color="A5A5A5"/>
               <w:right w:val="single" w:sz="4" w:space="0" w:color="A5A5A5"/>
@@ -13787,7 +14450,8 @@
         </w:tc>
         <w:tc>
           <w:tcPr>
-            <w:tcW w:w="600" w:type="dxa"/>
+            <w:tcW w:w="592" w:type="dxa"/>
+            <w:gridSpan w:val="2"/>
             <w:tcBorders>
               <w:left w:val="single" w:sz="4" w:space="0" w:color="A5A5A5"/>
               <w:right w:val="single" w:sz="4" w:space="0" w:color="A5A5A5"/>
@@ -13822,7 +14486,8 @@
         </w:tc>
         <w:tc>
           <w:tcPr>
-            <w:tcW w:w="599" w:type="dxa"/>
+            <w:tcW w:w="591" w:type="dxa"/>
+            <w:gridSpan w:val="2"/>
             <w:tcBorders>
               <w:left w:val="single" w:sz="4" w:space="0" w:color="A5A5A5"/>
               <w:right w:val="single" w:sz="4" w:space="0" w:color="A5A5A5"/>
@@ -13857,7 +14522,8 @@
         </w:tc>
         <w:tc>
           <w:tcPr>
-            <w:tcW w:w="600" w:type="dxa"/>
+            <w:tcW w:w="591" w:type="dxa"/>
+            <w:gridSpan w:val="2"/>
             <w:tcBorders>
               <w:left w:val="single" w:sz="4" w:space="0" w:color="A5A5A5"/>
               <w:right w:val="single" w:sz="4" w:space="0" w:color="A5A5A5"/>
@@ -13891,7 +14557,8 @@
         </w:tc>
         <w:tc>
           <w:tcPr>
-            <w:tcW w:w="599" w:type="dxa"/>
+            <w:tcW w:w="592" w:type="dxa"/>
+            <w:gridSpan w:val="2"/>
             <w:tcBorders>
               <w:left w:val="single" w:sz="4" w:space="0" w:color="A5A5A5"/>
               <w:right w:val="single" w:sz="4" w:space="0" w:color="A5A5A5"/>
@@ -13924,7 +14591,8 @@
         </w:tc>
         <w:tc>
           <w:tcPr>
-            <w:tcW w:w="599" w:type="dxa"/>
+            <w:tcW w:w="591" w:type="dxa"/>
+            <w:gridSpan w:val="2"/>
             <w:tcBorders>
               <w:left w:val="single" w:sz="4" w:space="0" w:color="A5A5A5"/>
               <w:right w:val="single" w:sz="4" w:space="0" w:color="A5A5A5"/>
@@ -13959,7 +14627,8 @@
         </w:tc>
         <w:tc>
           <w:tcPr>
-            <w:tcW w:w="600" w:type="dxa"/>
+            <w:tcW w:w="591" w:type="dxa"/>
+            <w:gridSpan w:val="2"/>
             <w:tcBorders>
               <w:left w:val="single" w:sz="4" w:space="0" w:color="A5A5A5"/>
               <w:right w:val="single" w:sz="4" w:space="0" w:color="A5A5A5"/>
@@ -13994,7 +14663,8 @@
         </w:tc>
         <w:tc>
           <w:tcPr>
-            <w:tcW w:w="600" w:type="dxa"/>
+            <w:tcW w:w="592" w:type="dxa"/>
+            <w:gridSpan w:val="2"/>
             <w:tcBorders>
               <w:left w:val="single" w:sz="4" w:space="0" w:color="A5A5A5"/>
               <w:right w:val="single" w:sz="4" w:space="0" w:color="A5A5A5"/>
@@ -14029,7 +14699,8 @@
         </w:tc>
         <w:tc>
           <w:tcPr>
-            <w:tcW w:w="599" w:type="dxa"/>
+            <w:tcW w:w="591" w:type="dxa"/>
+            <w:gridSpan w:val="2"/>
             <w:tcBorders>
               <w:left w:val="single" w:sz="4" w:space="0" w:color="A5A5A5"/>
               <w:right w:val="single" w:sz="4" w:space="0" w:color="A5A5A5"/>
@@ -14063,7 +14734,8 @@
         </w:tc>
         <w:tc>
           <w:tcPr>
-            <w:tcW w:w="600" w:type="dxa"/>
+            <w:tcW w:w="592" w:type="dxa"/>
+            <w:gridSpan w:val="2"/>
             <w:tcBorders>
               <w:left w:val="single" w:sz="4" w:space="0" w:color="A5A5A5"/>
               <w:right w:val="single" w:sz="4" w:space="0" w:color="A5A5A5"/>
@@ -14096,7 +14768,8 @@
         </w:tc>
         <w:tc>
           <w:tcPr>
-            <w:tcW w:w="599" w:type="dxa"/>
+            <w:tcW w:w="591" w:type="dxa"/>
+            <w:gridSpan w:val="2"/>
             <w:tcBorders>
               <w:left w:val="single" w:sz="4" w:space="0" w:color="A5A5A5"/>
               <w:right w:val="single" w:sz="4" w:space="0" w:color="A5A5A5"/>
@@ -14129,7 +14802,8 @@
         </w:tc>
         <w:tc>
           <w:tcPr>
-            <w:tcW w:w="599" w:type="dxa"/>
+            <w:tcW w:w="591" w:type="dxa"/>
+            <w:gridSpan w:val="2"/>
             <w:tcBorders>
               <w:left w:val="single" w:sz="4" w:space="0" w:color="A5A5A5"/>
               <w:right w:val="single" w:sz="4" w:space="0" w:color="A5A5A5"/>
@@ -14162,7 +14836,8 @@
         </w:tc>
         <w:tc>
           <w:tcPr>
-            <w:tcW w:w="824" w:type="dxa"/>
+            <w:tcW w:w="592" w:type="dxa"/>
+            <w:gridSpan w:val="2"/>
             <w:tcBorders>
               <w:left w:val="single" w:sz="4" w:space="0" w:color="A5A5A5"/>
               <w:right w:val="single" w:sz="4" w:space="0" w:color="A5A5A5"/>
@@ -14197,8 +14872,8 @@
         </w:tc>
         <w:tc>
           <w:tcPr>
-            <w:tcW w:w="684" w:type="dxa"/>
-            <w:gridSpan w:val="2"/>
+            <w:tcW w:w="1182" w:type="dxa"/>
+            <w:gridSpan w:val="3"/>
             <w:cnfStyle w:val="000100000000" w:firstRow="0" w:lastRow="0" w:firstColumn="0" w:lastColumn="1" w:oddVBand="0" w:evenVBand="0" w:oddHBand="0" w:evenHBand="0" w:firstRowFirstColumn="0" w:firstRowLastColumn="0" w:lastRowFirstColumn="0" w:lastRowLastColumn="0"/>
             <w:tcBorders>
               <w:left w:val="single" w:sz="4" w:space="0" w:color="A5A5A5"/>
@@ -14239,7 +14914,7 @@
         </w:trPr>
         <w:tc>
           <w:tcPr>
-            <w:tcW w:w="641" w:type="dxa"/>
+            <w:tcW w:w="591" w:type="dxa"/>
             <w:cnfStyle w:val="001000000000" w:firstRow="0" w:lastRow="0" w:firstColumn="1" w:lastColumn="0" w:oddVBand="0" w:evenVBand="0" w:oddHBand="0" w:evenHBand="0" w:firstRowFirstColumn="0" w:firstRowLastColumn="0" w:lastRowFirstColumn="0" w:lastRowLastColumn="0"/>
             <w:tcBorders>
               <w:right w:val="single" w:sz="4" w:space="0" w:color="A5A5A5"/>
@@ -14275,7 +14950,8 @@
         </w:tc>
         <w:tc>
           <w:tcPr>
-            <w:tcW w:w="718" w:type="dxa"/>
+            <w:tcW w:w="591" w:type="dxa"/>
+            <w:gridSpan w:val="2"/>
             <w:tcBorders>
               <w:left w:val="single" w:sz="4" w:space="0" w:color="A5A5A5"/>
               <w:right w:val="single" w:sz="4" w:space="0" w:color="A5A5A5"/>
@@ -14309,7 +14985,8 @@
         </w:tc>
         <w:tc>
           <w:tcPr>
-            <w:tcW w:w="600" w:type="dxa"/>
+            <w:tcW w:w="592" w:type="dxa"/>
+            <w:gridSpan w:val="2"/>
             <w:tcBorders>
               <w:left w:val="single" w:sz="4" w:space="0" w:color="A5A5A5"/>
               <w:right w:val="single" w:sz="4" w:space="0" w:color="A5A5A5"/>
@@ -14343,7 +15020,8 @@
         </w:tc>
         <w:tc>
           <w:tcPr>
-            <w:tcW w:w="599" w:type="dxa"/>
+            <w:tcW w:w="591" w:type="dxa"/>
+            <w:gridSpan w:val="2"/>
             <w:tcBorders>
               <w:left w:val="single" w:sz="4" w:space="0" w:color="A5A5A5"/>
               <w:right w:val="single" w:sz="4" w:space="0" w:color="A5A5A5"/>
@@ -14377,7 +15055,8 @@
         </w:tc>
         <w:tc>
           <w:tcPr>
-            <w:tcW w:w="600" w:type="dxa"/>
+            <w:tcW w:w="591" w:type="dxa"/>
+            <w:gridSpan w:val="2"/>
             <w:tcBorders>
               <w:left w:val="single" w:sz="4" w:space="0" w:color="A5A5A5"/>
               <w:right w:val="single" w:sz="4" w:space="0" w:color="A5A5A5"/>
@@ -14410,7 +15089,8 @@
         </w:tc>
         <w:tc>
           <w:tcPr>
-            <w:tcW w:w="599" w:type="dxa"/>
+            <w:tcW w:w="592" w:type="dxa"/>
+            <w:gridSpan w:val="2"/>
             <w:tcBorders>
               <w:left w:val="single" w:sz="4" w:space="0" w:color="A5A5A5"/>
               <w:right w:val="single" w:sz="4" w:space="0" w:color="A5A5A5"/>
@@ -14442,7 +15122,8 @@
         </w:tc>
         <w:tc>
           <w:tcPr>
-            <w:tcW w:w="599" w:type="dxa"/>
+            <w:tcW w:w="591" w:type="dxa"/>
+            <w:gridSpan w:val="2"/>
             <w:tcBorders>
               <w:left w:val="single" w:sz="4" w:space="0" w:color="A5A5A5"/>
               <w:right w:val="single" w:sz="4" w:space="0" w:color="A5A5A5"/>
@@ -14474,7 +15155,8 @@
         </w:tc>
         <w:tc>
           <w:tcPr>
-            <w:tcW w:w="600" w:type="dxa"/>
+            <w:tcW w:w="591" w:type="dxa"/>
+            <w:gridSpan w:val="2"/>
             <w:tcBorders>
               <w:left w:val="single" w:sz="4" w:space="0" w:color="A5A5A5"/>
               <w:right w:val="single" w:sz="4" w:space="0" w:color="A5A5A5"/>
@@ -14508,7 +15190,8 @@
         </w:tc>
         <w:tc>
           <w:tcPr>
-            <w:tcW w:w="600" w:type="dxa"/>
+            <w:tcW w:w="592" w:type="dxa"/>
+            <w:gridSpan w:val="2"/>
             <w:tcBorders>
               <w:left w:val="single" w:sz="4" w:space="0" w:color="A5A5A5"/>
               <w:right w:val="single" w:sz="4" w:space="0" w:color="A5A5A5"/>
@@ -14542,7 +15225,8 @@
         </w:tc>
         <w:tc>
           <w:tcPr>
-            <w:tcW w:w="599" w:type="dxa"/>
+            <w:tcW w:w="591" w:type="dxa"/>
+            <w:gridSpan w:val="2"/>
             <w:tcBorders>
               <w:left w:val="single" w:sz="4" w:space="0" w:color="A5A5A5"/>
               <w:right w:val="single" w:sz="4" w:space="0" w:color="A5A5A5"/>
@@ -14576,7 +15260,8 @@
         </w:tc>
         <w:tc>
           <w:tcPr>
-            <w:tcW w:w="600" w:type="dxa"/>
+            <w:tcW w:w="592" w:type="dxa"/>
+            <w:gridSpan w:val="2"/>
             <w:tcBorders>
               <w:left w:val="single" w:sz="4" w:space="0" w:color="A5A5A5"/>
               <w:right w:val="single" w:sz="4" w:space="0" w:color="A5A5A5"/>
@@ -14609,7 +15294,8 @@
         </w:tc>
         <w:tc>
           <w:tcPr>
-            <w:tcW w:w="599" w:type="dxa"/>
+            <w:tcW w:w="591" w:type="dxa"/>
+            <w:gridSpan w:val="2"/>
             <w:tcBorders>
               <w:left w:val="single" w:sz="4" w:space="0" w:color="A5A5A5"/>
               <w:right w:val="single" w:sz="4" w:space="0" w:color="A5A5A5"/>
@@ -14641,7 +15327,8 @@
         </w:tc>
         <w:tc>
           <w:tcPr>
-            <w:tcW w:w="599" w:type="dxa"/>
+            <w:tcW w:w="591" w:type="dxa"/>
+            <w:gridSpan w:val="2"/>
             <w:tcBorders>
               <w:left w:val="single" w:sz="4" w:space="0" w:color="A5A5A5"/>
               <w:right w:val="single" w:sz="4" w:space="0" w:color="A5A5A5"/>
@@ -14673,7 +15360,8 @@
         </w:tc>
         <w:tc>
           <w:tcPr>
-            <w:tcW w:w="824" w:type="dxa"/>
+            <w:tcW w:w="592" w:type="dxa"/>
+            <w:gridSpan w:val="2"/>
             <w:tcBorders>
               <w:left w:val="single" w:sz="4" w:space="0" w:color="A5A5A5"/>
               <w:right w:val="single" w:sz="4" w:space="0" w:color="A5A5A5"/>
@@ -14707,8 +15395,8 @@
         </w:tc>
         <w:tc>
           <w:tcPr>
-            <w:tcW w:w="684" w:type="dxa"/>
-            <w:gridSpan w:val="2"/>
+            <w:tcW w:w="1182" w:type="dxa"/>
+            <w:gridSpan w:val="3"/>
             <w:cnfStyle w:val="000100000000" w:firstRow="0" w:lastRow="0" w:firstColumn="0" w:lastColumn="1" w:oddVBand="0" w:evenVBand="0" w:oddHBand="0" w:evenHBand="0" w:firstRowFirstColumn="0" w:firstRowLastColumn="0" w:lastRowFirstColumn="0" w:lastRowLastColumn="0"/>
             <w:tcBorders>
               <w:left w:val="single" w:sz="4" w:space="0" w:color="A5A5A5"/>
@@ -14750,7 +15438,7 @@
         </w:trPr>
         <w:tc>
           <w:tcPr>
-            <w:tcW w:w="641" w:type="dxa"/>
+            <w:tcW w:w="591" w:type="dxa"/>
             <w:cnfStyle w:val="001000000000" w:firstRow="0" w:lastRow="0" w:firstColumn="1" w:lastColumn="0" w:oddVBand="0" w:evenVBand="0" w:oddHBand="0" w:evenHBand="0" w:firstRowFirstColumn="0" w:firstRowLastColumn="0" w:lastRowFirstColumn="0" w:lastRowLastColumn="0"/>
             <w:tcBorders>
               <w:right w:val="single" w:sz="4" w:space="0" w:color="A5A5A5"/>
@@ -14786,7 +15474,8 @@
         </w:tc>
         <w:tc>
           <w:tcPr>
-            <w:tcW w:w="718" w:type="dxa"/>
+            <w:tcW w:w="591" w:type="dxa"/>
+            <w:gridSpan w:val="2"/>
             <w:tcBorders>
               <w:left w:val="single" w:sz="4" w:space="0" w:color="A5A5A5"/>
               <w:right w:val="single" w:sz="4" w:space="0" w:color="A5A5A5"/>
@@ -14821,7 +15510,8 @@
         </w:tc>
         <w:tc>
           <w:tcPr>
-            <w:tcW w:w="600" w:type="dxa"/>
+            <w:tcW w:w="592" w:type="dxa"/>
+            <w:gridSpan w:val="2"/>
             <w:tcBorders>
               <w:left w:val="single" w:sz="4" w:space="0" w:color="A5A5A5"/>
               <w:right w:val="single" w:sz="4" w:space="0" w:color="A5A5A5"/>
@@ -14856,7 +15546,8 @@
         </w:tc>
         <w:tc>
           <w:tcPr>
-            <w:tcW w:w="599" w:type="dxa"/>
+            <w:tcW w:w="591" w:type="dxa"/>
+            <w:gridSpan w:val="2"/>
             <w:tcBorders>
               <w:left w:val="single" w:sz="4" w:space="0" w:color="A5A5A5"/>
               <w:right w:val="single" w:sz="4" w:space="0" w:color="A5A5A5"/>
@@ -14891,7 +15582,8 @@
         </w:tc>
         <w:tc>
           <w:tcPr>
-            <w:tcW w:w="600" w:type="dxa"/>
+            <w:tcW w:w="591" w:type="dxa"/>
+            <w:gridSpan w:val="2"/>
             <w:tcBorders>
               <w:left w:val="single" w:sz="4" w:space="0" w:color="A5A5A5"/>
               <w:right w:val="single" w:sz="4" w:space="0" w:color="A5A5A5"/>
@@ -14925,7 +15617,8 @@
         </w:tc>
         <w:tc>
           <w:tcPr>
-            <w:tcW w:w="599" w:type="dxa"/>
+            <w:tcW w:w="592" w:type="dxa"/>
+            <w:gridSpan w:val="2"/>
             <w:tcBorders>
               <w:left w:val="single" w:sz="4" w:space="0" w:color="A5A5A5"/>
               <w:right w:val="single" w:sz="4" w:space="0" w:color="A5A5A5"/>
@@ -14958,7 +15651,8 @@
         </w:tc>
         <w:tc>
           <w:tcPr>
-            <w:tcW w:w="599" w:type="dxa"/>
+            <w:tcW w:w="591" w:type="dxa"/>
+            <w:gridSpan w:val="2"/>
             <w:tcBorders>
               <w:left w:val="single" w:sz="4" w:space="0" w:color="A5A5A5"/>
               <w:right w:val="single" w:sz="4" w:space="0" w:color="A5A5A5"/>
@@ -14991,7 +15685,8 @@
         </w:tc>
         <w:tc>
           <w:tcPr>
-            <w:tcW w:w="600" w:type="dxa"/>
+            <w:tcW w:w="591" w:type="dxa"/>
+            <w:gridSpan w:val="2"/>
             <w:tcBorders>
               <w:left w:val="single" w:sz="4" w:space="0" w:color="A5A5A5"/>
               <w:right w:val="single" w:sz="4" w:space="0" w:color="A5A5A5"/>
@@ -15026,7 +15721,8 @@
         </w:tc>
         <w:tc>
           <w:tcPr>
-            <w:tcW w:w="600" w:type="dxa"/>
+            <w:tcW w:w="592" w:type="dxa"/>
+            <w:gridSpan w:val="2"/>
             <w:tcBorders>
               <w:left w:val="single" w:sz="4" w:space="0" w:color="A5A5A5"/>
               <w:right w:val="single" w:sz="4" w:space="0" w:color="A5A5A5"/>
@@ -15061,7 +15757,8 @@
         </w:tc>
         <w:tc>
           <w:tcPr>
-            <w:tcW w:w="599" w:type="dxa"/>
+            <w:tcW w:w="591" w:type="dxa"/>
+            <w:gridSpan w:val="2"/>
             <w:tcBorders>
               <w:left w:val="single" w:sz="4" w:space="0" w:color="A5A5A5"/>
               <w:right w:val="single" w:sz="4" w:space="0" w:color="A5A5A5"/>
@@ -15096,7 +15793,8 @@
         </w:tc>
         <w:tc>
           <w:tcPr>
-            <w:tcW w:w="600" w:type="dxa"/>
+            <w:tcW w:w="592" w:type="dxa"/>
+            <w:gridSpan w:val="2"/>
             <w:tcBorders>
               <w:left w:val="single" w:sz="4" w:space="0" w:color="A5A5A5"/>
               <w:right w:val="single" w:sz="4" w:space="0" w:color="A5A5A5"/>
@@ -15130,7 +15828,8 @@
         </w:tc>
         <w:tc>
           <w:tcPr>
-            <w:tcW w:w="599" w:type="dxa"/>
+            <w:tcW w:w="591" w:type="dxa"/>
+            <w:gridSpan w:val="2"/>
             <w:tcBorders>
               <w:left w:val="single" w:sz="4" w:space="0" w:color="A5A5A5"/>
               <w:right w:val="single" w:sz="4" w:space="0" w:color="A5A5A5"/>
@@ -15163,7 +15862,8 @@
         </w:tc>
         <w:tc>
           <w:tcPr>
-            <w:tcW w:w="599" w:type="dxa"/>
+            <w:tcW w:w="591" w:type="dxa"/>
+            <w:gridSpan w:val="2"/>
             <w:tcBorders>
               <w:left w:val="single" w:sz="4" w:space="0" w:color="A5A5A5"/>
               <w:right w:val="single" w:sz="4" w:space="0" w:color="A5A5A5"/>
@@ -15196,7 +15896,8 @@
         </w:tc>
         <w:tc>
           <w:tcPr>
-            <w:tcW w:w="824" w:type="dxa"/>
+            <w:tcW w:w="592" w:type="dxa"/>
+            <w:gridSpan w:val="2"/>
             <w:tcBorders>
               <w:left w:val="single" w:sz="4" w:space="0" w:color="A5A5A5"/>
               <w:right w:val="single" w:sz="4" w:space="0" w:color="A5A5A5"/>
@@ -15231,8 +15932,8 @@
         </w:tc>
         <w:tc>
           <w:tcPr>
-            <w:tcW w:w="684" w:type="dxa"/>
-            <w:gridSpan w:val="2"/>
+            <w:tcW w:w="1182" w:type="dxa"/>
+            <w:gridSpan w:val="3"/>
             <w:cnfStyle w:val="000100000000" w:firstRow="0" w:lastRow="0" w:firstColumn="0" w:lastColumn="1" w:oddVBand="0" w:evenVBand="0" w:oddHBand="0" w:evenHBand="0" w:firstRowFirstColumn="0" w:firstRowLastColumn="0" w:lastRowFirstColumn="0" w:lastRowLastColumn="0"/>
             <w:tcBorders>
               <w:left w:val="single" w:sz="4" w:space="0" w:color="A5A5A5"/>
@@ -15273,7 +15974,7 @@
         </w:trPr>
         <w:tc>
           <w:tcPr>
-            <w:tcW w:w="641" w:type="dxa"/>
+            <w:tcW w:w="591" w:type="dxa"/>
             <w:cnfStyle w:val="001000000000" w:firstRow="0" w:lastRow="0" w:firstColumn="1" w:lastColumn="0" w:oddVBand="0" w:evenVBand="0" w:oddHBand="0" w:evenHBand="0" w:firstRowFirstColumn="0" w:firstRowLastColumn="0" w:lastRowFirstColumn="0" w:lastRowLastColumn="0"/>
             <w:tcBorders>
               <w:right w:val="single" w:sz="4" w:space="0" w:color="A5A5A5"/>
@@ -15309,7 +16010,8 @@
         </w:tc>
         <w:tc>
           <w:tcPr>
-            <w:tcW w:w="718" w:type="dxa"/>
+            <w:tcW w:w="591" w:type="dxa"/>
+            <w:gridSpan w:val="2"/>
             <w:tcBorders>
               <w:left w:val="single" w:sz="4" w:space="0" w:color="A5A5A5"/>
               <w:right w:val="single" w:sz="4" w:space="0" w:color="A5A5A5"/>
@@ -15343,7 +16045,8 @@
         </w:tc>
         <w:tc>
           <w:tcPr>
-            <w:tcW w:w="600" w:type="dxa"/>
+            <w:tcW w:w="592" w:type="dxa"/>
+            <w:gridSpan w:val="2"/>
             <w:tcBorders>
               <w:left w:val="single" w:sz="4" w:space="0" w:color="A5A5A5"/>
               <w:right w:val="single" w:sz="4" w:space="0" w:color="A5A5A5"/>
@@ -15377,7 +16080,8 @@
         </w:tc>
         <w:tc>
           <w:tcPr>
-            <w:tcW w:w="599" w:type="dxa"/>
+            <w:tcW w:w="591" w:type="dxa"/>
+            <w:gridSpan w:val="2"/>
             <w:tcBorders>
               <w:left w:val="single" w:sz="4" w:space="0" w:color="A5A5A5"/>
               <w:right w:val="single" w:sz="4" w:space="0" w:color="A5A5A5"/>
@@ -15411,7 +16115,8 @@
         </w:tc>
         <w:tc>
           <w:tcPr>
-            <w:tcW w:w="600" w:type="dxa"/>
+            <w:tcW w:w="591" w:type="dxa"/>
+            <w:gridSpan w:val="2"/>
             <w:tcBorders>
               <w:left w:val="single" w:sz="4" w:space="0" w:color="A5A5A5"/>
               <w:right w:val="single" w:sz="4" w:space="0" w:color="A5A5A5"/>
@@ -15444,7 +16149,8 @@
         </w:tc>
         <w:tc>
           <w:tcPr>
-            <w:tcW w:w="599" w:type="dxa"/>
+            <w:tcW w:w="592" w:type="dxa"/>
+            <w:gridSpan w:val="2"/>
             <w:tcBorders>
               <w:left w:val="single" w:sz="4" w:space="0" w:color="A5A5A5"/>
               <w:right w:val="single" w:sz="4" w:space="0" w:color="A5A5A5"/>
@@ -15476,7 +16182,8 @@
         </w:tc>
         <w:tc>
           <w:tcPr>
-            <w:tcW w:w="599" w:type="dxa"/>
+            <w:tcW w:w="591" w:type="dxa"/>
+            <w:gridSpan w:val="2"/>
             <w:tcBorders>
               <w:left w:val="single" w:sz="4" w:space="0" w:color="A5A5A5"/>
               <w:right w:val="single" w:sz="4" w:space="0" w:color="A5A5A5"/>
@@ -15508,7 +16215,8 @@
         </w:tc>
         <w:tc>
           <w:tcPr>
-            <w:tcW w:w="600" w:type="dxa"/>
+            <w:tcW w:w="591" w:type="dxa"/>
+            <w:gridSpan w:val="2"/>
             <w:tcBorders>
               <w:left w:val="single" w:sz="4" w:space="0" w:color="A5A5A5"/>
               <w:right w:val="single" w:sz="4" w:space="0" w:color="A5A5A5"/>
@@ -15542,7 +16250,8 @@
         </w:tc>
         <w:tc>
           <w:tcPr>
-            <w:tcW w:w="600" w:type="dxa"/>
+            <w:tcW w:w="592" w:type="dxa"/>
+            <w:gridSpan w:val="2"/>
             <w:tcBorders>
               <w:left w:val="single" w:sz="4" w:space="0" w:color="A5A5A5"/>
               <w:right w:val="single" w:sz="4" w:space="0" w:color="A5A5A5"/>
@@ -15576,7 +16285,8 @@
         </w:tc>
         <w:tc>
           <w:tcPr>
-            <w:tcW w:w="599" w:type="dxa"/>
+            <w:tcW w:w="591" w:type="dxa"/>
+            <w:gridSpan w:val="2"/>
             <w:tcBorders>
               <w:left w:val="single" w:sz="4" w:space="0" w:color="A5A5A5"/>
               <w:right w:val="single" w:sz="4" w:space="0" w:color="A5A5A5"/>
@@ -15610,7 +16320,8 @@
         </w:tc>
         <w:tc>
           <w:tcPr>
-            <w:tcW w:w="600" w:type="dxa"/>
+            <w:tcW w:w="592" w:type="dxa"/>
+            <w:gridSpan w:val="2"/>
             <w:tcBorders>
               <w:left w:val="single" w:sz="4" w:space="0" w:color="A5A5A5"/>
               <w:right w:val="single" w:sz="4" w:space="0" w:color="A5A5A5"/>
@@ -15643,7 +16354,8 @@
         </w:tc>
         <w:tc>
           <w:tcPr>
-            <w:tcW w:w="599" w:type="dxa"/>
+            <w:tcW w:w="591" w:type="dxa"/>
+            <w:gridSpan w:val="2"/>
             <w:tcBorders>
               <w:left w:val="single" w:sz="4" w:space="0" w:color="A5A5A5"/>
               <w:right w:val="single" w:sz="4" w:space="0" w:color="A5A5A5"/>
@@ -15675,7 +16387,8 @@
         </w:tc>
         <w:tc>
           <w:tcPr>
-            <w:tcW w:w="599" w:type="dxa"/>
+            <w:tcW w:w="591" w:type="dxa"/>
+            <w:gridSpan w:val="2"/>
             <w:tcBorders>
               <w:left w:val="single" w:sz="4" w:space="0" w:color="A5A5A5"/>
               <w:right w:val="single" w:sz="4" w:space="0" w:color="A5A5A5"/>
@@ -15707,7 +16420,8 @@
         </w:tc>
         <w:tc>
           <w:tcPr>
-            <w:tcW w:w="824" w:type="dxa"/>
+            <w:tcW w:w="592" w:type="dxa"/>
+            <w:gridSpan w:val="2"/>
             <w:tcBorders>
               <w:left w:val="single" w:sz="4" w:space="0" w:color="A5A5A5"/>
               <w:right w:val="single" w:sz="4" w:space="0" w:color="A5A5A5"/>
@@ -15741,8 +16455,8 @@
         </w:tc>
         <w:tc>
           <w:tcPr>
-            <w:tcW w:w="684" w:type="dxa"/>
-            <w:gridSpan w:val="2"/>
+            <w:tcW w:w="1182" w:type="dxa"/>
+            <w:gridSpan w:val="3"/>
             <w:cnfStyle w:val="000100000000" w:firstRow="0" w:lastRow="0" w:firstColumn="0" w:lastColumn="1" w:oddVBand="0" w:evenVBand="0" w:oddHBand="0" w:evenHBand="0" w:firstRowFirstColumn="0" w:firstRowLastColumn="0" w:lastRowFirstColumn="0" w:lastRowLastColumn="0"/>
             <w:tcBorders>
               <w:left w:val="single" w:sz="4" w:space="0" w:color="A5A5A5"/>
@@ -15784,7 +16498,7 @@
         </w:trPr>
         <w:tc>
           <w:tcPr>
-            <w:tcW w:w="641" w:type="dxa"/>
+            <w:tcW w:w="591" w:type="dxa"/>
             <w:cnfStyle w:val="001000000000" w:firstRow="0" w:lastRow="0" w:firstColumn="1" w:lastColumn="0" w:oddVBand="0" w:evenVBand="0" w:oddHBand="0" w:evenHBand="0" w:firstRowFirstColumn="0" w:firstRowLastColumn="0" w:lastRowFirstColumn="0" w:lastRowLastColumn="0"/>
             <w:tcBorders>
               <w:right w:val="single" w:sz="4" w:space="0" w:color="A5A5A5"/>
@@ -15820,7 +16534,8 @@
         </w:tc>
         <w:tc>
           <w:tcPr>
-            <w:tcW w:w="718" w:type="dxa"/>
+            <w:tcW w:w="591" w:type="dxa"/>
+            <w:gridSpan w:val="2"/>
             <w:tcBorders>
               <w:left w:val="single" w:sz="4" w:space="0" w:color="A5A5A5"/>
               <w:right w:val="single" w:sz="4" w:space="0" w:color="A5A5A5"/>
@@ -15855,7 +16570,8 @@
         </w:tc>
         <w:tc>
           <w:tcPr>
-            <w:tcW w:w="600" w:type="dxa"/>
+            <w:tcW w:w="592" w:type="dxa"/>
+            <w:gridSpan w:val="2"/>
             <w:tcBorders>
               <w:left w:val="single" w:sz="4" w:space="0" w:color="A5A5A5"/>
               <w:right w:val="single" w:sz="4" w:space="0" w:color="A5A5A5"/>
@@ -15890,7 +16606,8 @@
         </w:tc>
         <w:tc>
           <w:tcPr>
-            <w:tcW w:w="599" w:type="dxa"/>
+            <w:tcW w:w="591" w:type="dxa"/>
+            <w:gridSpan w:val="2"/>
             <w:tcBorders>
               <w:left w:val="single" w:sz="4" w:space="0" w:color="A5A5A5"/>
               <w:right w:val="single" w:sz="4" w:space="0" w:color="A5A5A5"/>
@@ -15925,7 +16642,8 @@
         </w:tc>
         <w:tc>
           <w:tcPr>
-            <w:tcW w:w="600" w:type="dxa"/>
+            <w:tcW w:w="591" w:type="dxa"/>
+            <w:gridSpan w:val="2"/>
             <w:tcBorders>
               <w:left w:val="single" w:sz="4" w:space="0" w:color="A5A5A5"/>
               <w:right w:val="single" w:sz="4" w:space="0" w:color="A5A5A5"/>
@@ -15959,7 +16677,8 @@
         </w:tc>
         <w:tc>
           <w:tcPr>
-            <w:tcW w:w="599" w:type="dxa"/>
+            <w:tcW w:w="592" w:type="dxa"/>
+            <w:gridSpan w:val="2"/>
             <w:tcBorders>
               <w:left w:val="single" w:sz="4" w:space="0" w:color="A5A5A5"/>
               <w:right w:val="single" w:sz="4" w:space="0" w:color="A5A5A5"/>
@@ -15992,7 +16711,8 @@
         </w:tc>
         <w:tc>
           <w:tcPr>
-            <w:tcW w:w="599" w:type="dxa"/>
+            <w:tcW w:w="591" w:type="dxa"/>
+            <w:gridSpan w:val="2"/>
             <w:tcBorders>
               <w:left w:val="single" w:sz="4" w:space="0" w:color="A5A5A5"/>
               <w:right w:val="single" w:sz="4" w:space="0" w:color="A5A5A5"/>
@@ -16025,7 +16745,8 @@
         </w:tc>
         <w:tc>
           <w:tcPr>
-            <w:tcW w:w="600" w:type="dxa"/>
+            <w:tcW w:w="591" w:type="dxa"/>
+            <w:gridSpan w:val="2"/>
             <w:tcBorders>
               <w:left w:val="single" w:sz="4" w:space="0" w:color="A5A5A5"/>
               <w:right w:val="single" w:sz="4" w:space="0" w:color="A5A5A5"/>
@@ -16058,7 +16779,8 @@
         </w:tc>
         <w:tc>
           <w:tcPr>
-            <w:tcW w:w="600" w:type="dxa"/>
+            <w:tcW w:w="592" w:type="dxa"/>
+            <w:gridSpan w:val="2"/>
             <w:tcBorders>
               <w:left w:val="single" w:sz="4" w:space="0" w:color="A5A5A5"/>
               <w:right w:val="single" w:sz="4" w:space="0" w:color="A5A5A5"/>
@@ -16091,7 +16813,8 @@
         </w:tc>
         <w:tc>
           <w:tcPr>
-            <w:tcW w:w="599" w:type="dxa"/>
+            <w:tcW w:w="591" w:type="dxa"/>
+            <w:gridSpan w:val="2"/>
             <w:tcBorders>
               <w:left w:val="single" w:sz="4" w:space="0" w:color="A5A5A5"/>
               <w:right w:val="single" w:sz="4" w:space="0" w:color="A5A5A5"/>
@@ -16124,7 +16847,8 @@
         </w:tc>
         <w:tc>
           <w:tcPr>
-            <w:tcW w:w="600" w:type="dxa"/>
+            <w:tcW w:w="592" w:type="dxa"/>
+            <w:gridSpan w:val="2"/>
             <w:tcBorders>
               <w:left w:val="single" w:sz="4" w:space="0" w:color="A5A5A5"/>
               <w:right w:val="single" w:sz="4" w:space="0" w:color="A5A5A5"/>
@@ -16159,7 +16883,8 @@
         </w:tc>
         <w:tc>
           <w:tcPr>
-            <w:tcW w:w="599" w:type="dxa"/>
+            <w:tcW w:w="591" w:type="dxa"/>
+            <w:gridSpan w:val="2"/>
             <w:tcBorders>
               <w:left w:val="single" w:sz="4" w:space="0" w:color="A5A5A5"/>
               <w:right w:val="single" w:sz="4" w:space="0" w:color="A5A5A5"/>
@@ -16194,7 +16919,8 @@
         </w:tc>
         <w:tc>
           <w:tcPr>
-            <w:tcW w:w="599" w:type="dxa"/>
+            <w:tcW w:w="591" w:type="dxa"/>
+            <w:gridSpan w:val="2"/>
             <w:tcBorders>
               <w:left w:val="single" w:sz="4" w:space="0" w:color="A5A5A5"/>
               <w:right w:val="single" w:sz="4" w:space="0" w:color="A5A5A5"/>
@@ -16228,7 +16954,8 @@
         </w:tc>
         <w:tc>
           <w:tcPr>
-            <w:tcW w:w="824" w:type="dxa"/>
+            <w:tcW w:w="592" w:type="dxa"/>
+            <w:gridSpan w:val="2"/>
             <w:tcBorders>
               <w:left w:val="single" w:sz="4" w:space="0" w:color="A5A5A5"/>
               <w:right w:val="single" w:sz="4" w:space="0" w:color="A5A5A5"/>
@@ -16263,8 +16990,8 @@
         </w:tc>
         <w:tc>
           <w:tcPr>
-            <w:tcW w:w="684" w:type="dxa"/>
-            <w:gridSpan w:val="2"/>
+            <w:tcW w:w="1182" w:type="dxa"/>
+            <w:gridSpan w:val="3"/>
             <w:cnfStyle w:val="000100000000" w:firstRow="0" w:lastRow="0" w:firstColumn="0" w:lastColumn="1" w:oddVBand="0" w:evenVBand="0" w:oddHBand="0" w:evenHBand="0" w:firstRowFirstColumn="0" w:firstRowLastColumn="0" w:lastRowFirstColumn="0" w:lastRowLastColumn="0"/>
             <w:tcBorders>
               <w:left w:val="single" w:sz="4" w:space="0" w:color="A5A5A5"/>
@@ -16305,7 +17032,7 @@
         </w:trPr>
         <w:tc>
           <w:tcPr>
-            <w:tcW w:w="641" w:type="dxa"/>
+            <w:tcW w:w="591" w:type="dxa"/>
             <w:cnfStyle w:val="001000000000" w:firstRow="0" w:lastRow="0" w:firstColumn="1" w:lastColumn="0" w:oddVBand="0" w:evenVBand="0" w:oddHBand="0" w:evenHBand="0" w:firstRowFirstColumn="0" w:firstRowLastColumn="0" w:lastRowFirstColumn="0" w:lastRowLastColumn="0"/>
             <w:tcBorders>
               <w:right w:val="single" w:sz="4" w:space="0" w:color="A5A5A5"/>
@@ -16341,7 +17068,8 @@
         </w:tc>
         <w:tc>
           <w:tcPr>
-            <w:tcW w:w="718" w:type="dxa"/>
+            <w:tcW w:w="591" w:type="dxa"/>
+            <w:gridSpan w:val="2"/>
             <w:tcBorders>
               <w:left w:val="single" w:sz="4" w:space="0" w:color="A5A5A5"/>
               <w:right w:val="single" w:sz="4" w:space="0" w:color="A5A5A5"/>
@@ -16375,7 +17103,8 @@
         </w:tc>
         <w:tc>
           <w:tcPr>
-            <w:tcW w:w="600" w:type="dxa"/>
+            <w:tcW w:w="592" w:type="dxa"/>
+            <w:gridSpan w:val="2"/>
             <w:tcBorders>
               <w:left w:val="single" w:sz="4" w:space="0" w:color="A5A5A5"/>
               <w:right w:val="single" w:sz="4" w:space="0" w:color="A5A5A5"/>
@@ -16409,7 +17138,8 @@
         </w:tc>
         <w:tc>
           <w:tcPr>
-            <w:tcW w:w="599" w:type="dxa"/>
+            <w:tcW w:w="591" w:type="dxa"/>
+            <w:gridSpan w:val="2"/>
             <w:tcBorders>
               <w:left w:val="single" w:sz="4" w:space="0" w:color="A5A5A5"/>
               <w:right w:val="single" w:sz="4" w:space="0" w:color="A5A5A5"/>
@@ -16443,7 +17173,8 @@
         </w:tc>
         <w:tc>
           <w:tcPr>
-            <w:tcW w:w="600" w:type="dxa"/>
+            <w:tcW w:w="591" w:type="dxa"/>
+            <w:gridSpan w:val="2"/>
             <w:tcBorders>
               <w:left w:val="single" w:sz="4" w:space="0" w:color="A5A5A5"/>
               <w:right w:val="single" w:sz="4" w:space="0" w:color="A5A5A5"/>
@@ -16476,7 +17207,8 @@
         </w:tc>
         <w:tc>
           <w:tcPr>
-            <w:tcW w:w="599" w:type="dxa"/>
+            <w:tcW w:w="592" w:type="dxa"/>
+            <w:gridSpan w:val="2"/>
             <w:tcBorders>
               <w:left w:val="single" w:sz="4" w:space="0" w:color="A5A5A5"/>
               <w:right w:val="single" w:sz="4" w:space="0" w:color="A5A5A5"/>
@@ -16508,7 +17240,8 @@
         </w:tc>
         <w:tc>
           <w:tcPr>
-            <w:tcW w:w="599" w:type="dxa"/>
+            <w:tcW w:w="591" w:type="dxa"/>
+            <w:gridSpan w:val="2"/>
             <w:tcBorders>
               <w:left w:val="single" w:sz="4" w:space="0" w:color="A5A5A5"/>
               <w:right w:val="single" w:sz="4" w:space="0" w:color="A5A5A5"/>
@@ -16540,7 +17273,8 @@
         </w:tc>
         <w:tc>
           <w:tcPr>
-            <w:tcW w:w="600" w:type="dxa"/>
+            <w:tcW w:w="591" w:type="dxa"/>
+            <w:gridSpan w:val="2"/>
             <w:tcBorders>
               <w:left w:val="single" w:sz="4" w:space="0" w:color="A5A5A5"/>
               <w:right w:val="single" w:sz="4" w:space="0" w:color="A5A5A5"/>
@@ -16572,7 +17306,8 @@
         </w:tc>
         <w:tc>
           <w:tcPr>
-            <w:tcW w:w="600" w:type="dxa"/>
+            <w:tcW w:w="592" w:type="dxa"/>
+            <w:gridSpan w:val="2"/>
             <w:tcBorders>
               <w:left w:val="single" w:sz="4" w:space="0" w:color="A5A5A5"/>
               <w:right w:val="single" w:sz="4" w:space="0" w:color="A5A5A5"/>
@@ -16604,7 +17339,8 @@
         </w:tc>
         <w:tc>
           <w:tcPr>
-            <w:tcW w:w="599" w:type="dxa"/>
+            <w:tcW w:w="591" w:type="dxa"/>
+            <w:gridSpan w:val="2"/>
             <w:tcBorders>
               <w:left w:val="single" w:sz="4" w:space="0" w:color="A5A5A5"/>
               <w:right w:val="single" w:sz="4" w:space="0" w:color="A5A5A5"/>
@@ -16636,7 +17372,8 @@
         </w:tc>
         <w:tc>
           <w:tcPr>
-            <w:tcW w:w="600" w:type="dxa"/>
+            <w:tcW w:w="592" w:type="dxa"/>
+            <w:gridSpan w:val="2"/>
             <w:tcBorders>
               <w:left w:val="single" w:sz="4" w:space="0" w:color="A5A5A5"/>
               <w:right w:val="single" w:sz="4" w:space="0" w:color="A5A5A5"/>
@@ -16668,7 +17405,8 @@
         </w:tc>
         <w:tc>
           <w:tcPr>
-            <w:tcW w:w="599" w:type="dxa"/>
+            <w:tcW w:w="591" w:type="dxa"/>
+            <w:gridSpan w:val="2"/>
             <w:tcBorders>
               <w:left w:val="single" w:sz="4" w:space="0" w:color="A5A5A5"/>
               <w:right w:val="single" w:sz="4" w:space="0" w:color="A5A5A5"/>
@@ -16702,7 +17440,8 @@
         </w:tc>
         <w:tc>
           <w:tcPr>
-            <w:tcW w:w="599" w:type="dxa"/>
+            <w:tcW w:w="591" w:type="dxa"/>
+            <w:gridSpan w:val="2"/>
             <w:tcBorders>
               <w:left w:val="single" w:sz="4" w:space="0" w:color="A5A5A5"/>
               <w:right w:val="single" w:sz="4" w:space="0" w:color="A5A5A5"/>
@@ -16736,7 +17475,8 @@
         </w:tc>
         <w:tc>
           <w:tcPr>
-            <w:tcW w:w="824" w:type="dxa"/>
+            <w:tcW w:w="592" w:type="dxa"/>
+            <w:gridSpan w:val="2"/>
             <w:tcBorders>
               <w:left w:val="single" w:sz="4" w:space="0" w:color="A5A5A5"/>
               <w:right w:val="single" w:sz="4" w:space="0" w:color="A5A5A5"/>
@@ -16770,8 +17510,8 @@
         </w:tc>
         <w:tc>
           <w:tcPr>
-            <w:tcW w:w="684" w:type="dxa"/>
-            <w:gridSpan w:val="2"/>
+            <w:tcW w:w="1182" w:type="dxa"/>
+            <w:gridSpan w:val="3"/>
             <w:cnfStyle w:val="000100000000" w:firstRow="0" w:lastRow="0" w:firstColumn="0" w:lastColumn="1" w:oddVBand="0" w:evenVBand="0" w:oddHBand="0" w:evenHBand="0" w:firstRowFirstColumn="0" w:firstRowLastColumn="0" w:lastRowFirstColumn="0" w:lastRowLastColumn="0"/>
             <w:tcBorders>
               <w:left w:val="single" w:sz="4" w:space="0" w:color="A5A5A5"/>
@@ -16813,8 +17553,7 @@
         </w:trPr>
         <w:tc>
           <w:tcPr>
-            <w:tcW w:w="1359" w:type="dxa"/>
-            <w:gridSpan w:val="2"/>
+            <w:tcW w:w="591" w:type="dxa"/>
             <w:cnfStyle w:val="001000000001" w:firstRow="0" w:lastRow="0" w:firstColumn="1" w:lastColumn="0" w:oddVBand="0" w:evenVBand="0" w:oddHBand="0" w:evenHBand="0" w:firstRowFirstColumn="0" w:firstRowLastColumn="0" w:lastRowFirstColumn="1" w:lastRowLastColumn="0"/>
             <w:tcBorders>
               <w:top w:val="single" w:sz="4" w:space="0" w:color="000000"/>
@@ -16856,7 +17595,8 @@
         </w:tc>
         <w:tc>
           <w:tcPr>
-            <w:tcW w:w="600" w:type="dxa"/>
+            <w:tcW w:w="591" w:type="dxa"/>
+            <w:gridSpan w:val="2"/>
             <w:tcBorders>
               <w:top w:val="single" w:sz="4" w:space="0" w:color="000000"/>
               <w:left w:val="single" w:sz="4" w:space="0" w:color="A5A5A5"/>
@@ -16899,7 +17639,8 @@
         </w:tc>
         <w:tc>
           <w:tcPr>
-            <w:tcW w:w="599" w:type="dxa"/>
+            <w:tcW w:w="592" w:type="dxa"/>
+            <w:gridSpan w:val="2"/>
             <w:tcBorders>
               <w:top w:val="single" w:sz="4" w:space="0" w:color="000000"/>
               <w:left w:val="single" w:sz="4" w:space="0" w:color="A5A5A5"/>
@@ -16942,7 +17683,8 @@
         </w:tc>
         <w:tc>
           <w:tcPr>
-            <w:tcW w:w="600" w:type="dxa"/>
+            <w:tcW w:w="591" w:type="dxa"/>
+            <w:gridSpan w:val="2"/>
             <w:tcBorders>
               <w:top w:val="single" w:sz="4" w:space="0" w:color="000000"/>
               <w:left w:val="single" w:sz="4" w:space="0" w:color="A5A5A5"/>
@@ -16985,7 +17727,8 @@
         </w:tc>
         <w:tc>
           <w:tcPr>
-            <w:tcW w:w="599" w:type="dxa"/>
+            <w:tcW w:w="591" w:type="dxa"/>
+            <w:gridSpan w:val="2"/>
             <w:tcBorders>
               <w:top w:val="single" w:sz="4" w:space="0" w:color="000000"/>
               <w:left w:val="single" w:sz="4" w:space="0" w:color="A5A5A5"/>
@@ -17028,7 +17771,8 @@
         </w:tc>
         <w:tc>
           <w:tcPr>
-            <w:tcW w:w="599" w:type="dxa"/>
+            <w:tcW w:w="592" w:type="dxa"/>
+            <w:gridSpan w:val="2"/>
             <w:tcBorders>
               <w:top w:val="single" w:sz="4" w:space="0" w:color="000000"/>
               <w:left w:val="single" w:sz="4" w:space="0" w:color="A5A5A5"/>
@@ -17071,7 +17815,8 @@
         </w:tc>
         <w:tc>
           <w:tcPr>
-            <w:tcW w:w="600" w:type="dxa"/>
+            <w:tcW w:w="591" w:type="dxa"/>
+            <w:gridSpan w:val="2"/>
             <w:tcBorders>
               <w:top w:val="single" w:sz="4" w:space="0" w:color="000000"/>
               <w:left w:val="single" w:sz="4" w:space="0" w:color="A5A5A5"/>
@@ -17114,7 +17859,8 @@
         </w:tc>
         <w:tc>
           <w:tcPr>
-            <w:tcW w:w="600" w:type="dxa"/>
+            <w:tcW w:w="591" w:type="dxa"/>
+            <w:gridSpan w:val="2"/>
             <w:tcBorders>
               <w:top w:val="single" w:sz="4" w:space="0" w:color="000000"/>
               <w:left w:val="single" w:sz="4" w:space="0" w:color="A5A5A5"/>
@@ -17157,7 +17903,8 @@
         </w:tc>
         <w:tc>
           <w:tcPr>
-            <w:tcW w:w="599" w:type="dxa"/>
+            <w:tcW w:w="592" w:type="dxa"/>
+            <w:gridSpan w:val="2"/>
             <w:tcBorders>
               <w:top w:val="single" w:sz="4" w:space="0" w:color="000000"/>
               <w:left w:val="single" w:sz="4" w:space="0" w:color="A5A5A5"/>
@@ -17200,7 +17947,8 @@
         </w:tc>
         <w:tc>
           <w:tcPr>
-            <w:tcW w:w="600" w:type="dxa"/>
+            <w:tcW w:w="591" w:type="dxa"/>
+            <w:gridSpan w:val="2"/>
             <w:tcBorders>
               <w:top w:val="single" w:sz="4" w:space="0" w:color="000000"/>
               <w:left w:val="single" w:sz="4" w:space="0" w:color="A5A5A5"/>
@@ -17243,7 +17991,8 @@
         </w:tc>
         <w:tc>
           <w:tcPr>
-            <w:tcW w:w="599" w:type="dxa"/>
+            <w:tcW w:w="592" w:type="dxa"/>
+            <w:gridSpan w:val="2"/>
             <w:tcBorders>
               <w:top w:val="single" w:sz="4" w:space="0" w:color="000000"/>
               <w:left w:val="single" w:sz="4" w:space="0" w:color="A5A5A5"/>
@@ -17286,7 +18035,8 @@
         </w:tc>
         <w:tc>
           <w:tcPr>
-            <w:tcW w:w="599" w:type="dxa"/>
+            <w:tcW w:w="591" w:type="dxa"/>
+            <w:gridSpan w:val="2"/>
             <w:tcBorders>
               <w:top w:val="single" w:sz="4" w:space="0" w:color="000000"/>
               <w:left w:val="single" w:sz="4" w:space="0" w:color="A5A5A5"/>
@@ -17329,7 +18079,8 @@
         </w:tc>
         <w:tc>
           <w:tcPr>
-            <w:tcW w:w="824" w:type="dxa"/>
+            <w:tcW w:w="591" w:type="dxa"/>
+            <w:gridSpan w:val="2"/>
             <w:tcBorders>
               <w:top w:val="single" w:sz="4" w:space="0" w:color="000000"/>
               <w:left w:val="single" w:sz="4" w:space="0" w:color="A5A5A5"/>
@@ -17372,8 +18123,8 @@
         </w:tc>
         <w:tc>
           <w:tcPr>
-            <w:tcW w:w="684" w:type="dxa"/>
-            <w:gridSpan w:val="2"/>
+            <w:tcW w:w="1774" w:type="dxa"/>
+            <w:gridSpan w:val="5"/>
             <w:cnfStyle w:val="000100000010" w:firstRow="0" w:lastRow="0" w:firstColumn="0" w:lastColumn="1" w:oddVBand="0" w:evenVBand="0" w:oddHBand="0" w:evenHBand="0" w:firstRowFirstColumn="0" w:firstRowLastColumn="0" w:lastRowFirstColumn="0" w:lastRowLastColumn="1"/>
             <w:tcBorders>
               <w:top w:val="single" w:sz="4" w:space="0" w:color="000000"/>
@@ -18626,7 +19377,7 @@
     </w:r>
     <w:r>
       <w:rPr/>
-      <w:t>19</w:t>
+      <w:t>20</w:t>
     </w:r>
     <w:r>
       <w:rPr/>
@@ -18650,7 +19401,7 @@
     </w:r>
     <w:r>
       <w:rPr/>
-      <w:t>19</w:t>
+      <w:t>20</w:t>
     </w:r>
     <w:r>
       <w:rPr/>

</xml_diff>